<commit_message>
Updated ArcSight integration guide with fields
</commit_message>
<xml_diff>
--- a/docs/Microfocus ArcSight/MF_Polyverse_ZeroTect_0.4.x_ArcSight_CEF_Integration_Guide_2020.docx
+++ b/docs/Microfocus ArcSight/MF_Polyverse_ZeroTect_0.4.x_ArcSight_CEF_Integration_Guide_2020.docx
@@ -120,14 +120,14 @@
                         </a:ln>
                         <a:extLst>
                           <a:ext uri="{909E8E84-426E-40dd-AFC4-6F175D3DCCD1}">
-                            <a14:hiddenFill xmlns:a14="http://schemas.microsoft.com/office/drawing/2010/main" xmlns:w="http://schemas.openxmlformats.org/wordprocessingml/2006/main" xmlns:w10="urn:schemas-microsoft-com:office:word" xmlns:v="urn:schemas-microsoft-com:vml" xmlns:o="urn:schemas-microsoft-com:office:office" xmlns="" xmlns:mv="urn:schemas-microsoft-com:mac:vml" xmlns:mo="http://schemas.microsoft.com/office/mac/office/2008/main">
+                            <a14:hiddenFill xmlns:mo="http://schemas.microsoft.com/office/mac/office/2008/main" xmlns:mv="urn:schemas-microsoft-com:mac:vml" xmlns="" xmlns:o="urn:schemas-microsoft-com:office:office" xmlns:v="urn:schemas-microsoft-com:vml" xmlns:w10="urn:schemas-microsoft-com:office:word" xmlns:w="http://schemas.openxmlformats.org/wordprocessingml/2006/main" xmlns:a14="http://schemas.microsoft.com/office/drawing/2010/main">
                               <a:solidFill>
                                 <a:srgbClr val="FFFFFF"/>
                               </a:solidFill>
                             </a14:hiddenFill>
                           </a:ext>
                           <a:ext uri="{91240B29-F687-4f45-9708-019B960494DF}">
-                            <a14:hiddenLine xmlns:a14="http://schemas.microsoft.com/office/drawing/2010/main" xmlns:w="http://schemas.openxmlformats.org/wordprocessingml/2006/main" xmlns:w10="urn:schemas-microsoft-com:office:word" xmlns:v="urn:schemas-microsoft-com:vml" xmlns:o="urn:schemas-microsoft-com:office:office" xmlns="" xmlns:mv="urn:schemas-microsoft-com:mac:vml" xmlns:mo="http://schemas.microsoft.com/office/mac/office/2008/main" w="9525">
+                            <a14:hiddenLine xmlns:mo="http://schemas.microsoft.com/office/mac/office/2008/main" xmlns:mv="urn:schemas-microsoft-com:mac:vml" xmlns="" xmlns:o="urn:schemas-microsoft-com:office:office" xmlns:v="urn:schemas-microsoft-com:vml" xmlns:w10="urn:schemas-microsoft-com:office:word" xmlns:w="http://schemas.openxmlformats.org/wordprocessingml/2006/main" xmlns:a14="http://schemas.microsoft.com/office/drawing/2010/main" w="9525">
                               <a:solidFill>
                                 <a:srgbClr val="000000"/>
                               </a:solidFill>
@@ -281,14 +281,14 @@
                         </a:ln>
                         <a:extLst>
                           <a:ext uri="{909E8E84-426E-40dd-AFC4-6F175D3DCCD1}">
-                            <a14:hiddenFill xmlns:a14="http://schemas.microsoft.com/office/drawing/2010/main" xmlns:w="http://schemas.openxmlformats.org/wordprocessingml/2006/main" xmlns:w10="urn:schemas-microsoft-com:office:word" xmlns:v="urn:schemas-microsoft-com:vml" xmlns:o="urn:schemas-microsoft-com:office:office" xmlns="" xmlns:mv="urn:schemas-microsoft-com:mac:vml" xmlns:mo="http://schemas.microsoft.com/office/mac/office/2008/main">
+                            <a14:hiddenFill xmlns:mo="http://schemas.microsoft.com/office/mac/office/2008/main" xmlns:mv="urn:schemas-microsoft-com:mac:vml" xmlns="" xmlns:o="urn:schemas-microsoft-com:office:office" xmlns:v="urn:schemas-microsoft-com:vml" xmlns:w10="urn:schemas-microsoft-com:office:word" xmlns:w="http://schemas.openxmlformats.org/wordprocessingml/2006/main" xmlns:a14="http://schemas.microsoft.com/office/drawing/2010/main">
                               <a:solidFill>
                                 <a:srgbClr val="FFFFFF"/>
                               </a:solidFill>
                             </a14:hiddenFill>
                           </a:ext>
                           <a:ext uri="{91240B29-F687-4f45-9708-019B960494DF}">
-                            <a14:hiddenLine xmlns:a14="http://schemas.microsoft.com/office/drawing/2010/main" xmlns:w="http://schemas.openxmlformats.org/wordprocessingml/2006/main" xmlns:w10="urn:schemas-microsoft-com:office:word" xmlns:v="urn:schemas-microsoft-com:vml" xmlns:o="urn:schemas-microsoft-com:office:office" xmlns="" xmlns:mv="urn:schemas-microsoft-com:mac:vml" xmlns:mo="http://schemas.microsoft.com/office/mac/office/2008/main" w="9525">
+                            <a14:hiddenLine xmlns:mo="http://schemas.microsoft.com/office/mac/office/2008/main" xmlns:mv="urn:schemas-microsoft-com:mac:vml" xmlns="" xmlns:o="urn:schemas-microsoft-com:office:office" xmlns:v="urn:schemas-microsoft-com:vml" xmlns:w10="urn:schemas-microsoft-com:office:word" xmlns:w="http://schemas.openxmlformats.org/wordprocessingml/2006/main" xmlns:a14="http://schemas.microsoft.com/office/drawing/2010/main" w="9525">
                               <a:solidFill>
                                 <a:srgbClr val="000000"/>
                               </a:solidFill>
@@ -333,11 +333,9 @@
                             <w:pPr>
                               <w:pStyle w:val="CoverSubtitle"/>
                             </w:pPr>
-                            <w:proofErr w:type="spellStart"/>
                             <w:r>
                               <w:t>ZeroTect</w:t>
                             </w:r>
-                            <w:proofErr w:type="spellEnd"/>
                           </w:p>
                           <w:p>
                             <w:pPr>
@@ -359,7 +357,7 @@
                               <w:rPr>
                                 <w:noProof/>
                               </w:rPr>
-                              <w:t>November 16, 2020</w:t>
+                              <w:t>December 14, 2020</w:t>
                             </w:r>
                             <w:r>
                               <w:fldChar w:fldCharType="end"/>
@@ -452,7 +450,11 @@
           </mc:Choice>
           <mc:Fallback>
             <w:pict>
-              <v:shape w14:anchorId="6D30822D" id="Text Box 45" o:spid="_x0000_s1027" type="#_x0000_t202" style="position:absolute;margin-left:0;margin-top:1.1pt;width:486pt;height:302.05pt;z-index:250956800;visibility:visible;mso-wrap-style:square;mso-width-percent:0;mso-height-percent:0;mso-wrap-distance-left:9pt;mso-wrap-distance-top:0;mso-wrap-distance-right:9pt;mso-wrap-distance-bottom:0;mso-position-horizontal:left;mso-position-horizontal-relative:margin;mso-position-vertical:absolute;mso-position-vertical-relative:text;mso-width-percent:0;mso-height-percent:0;mso-width-relative:page;mso-height-relative:page;v-text-anchor:top" o:gfxdata="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" filled="f" stroked="f">
+              <v:shapetype w14:anchorId="6D30822D" id="_x0000_t202" coordsize="21600,21600" o:spt="202" path="m,l,21600r21600,l21600,xe">
+                <v:stroke joinstyle="miter"/>
+                <v:path gradientshapeok="t" o:connecttype="rect"/>
+              </v:shapetype>
+              <v:shape id="Text Box 45" o:spid="_x0000_s1027" type="#_x0000_t202" style="position:absolute;margin-left:0;margin-top:1.1pt;width:486pt;height:302.05pt;z-index:250956800;visibility:visible;mso-wrap-style:square;mso-width-percent:0;mso-height-percent:0;mso-wrap-distance-left:9pt;mso-wrap-distance-top:0;mso-wrap-distance-right:9pt;mso-wrap-distance-bottom:0;mso-position-horizontal:left;mso-position-horizontal-relative:margin;mso-position-vertical:absolute;mso-position-vertical-relative:text;mso-width-percent:0;mso-height-percent:0;mso-width-relative:page;mso-height-relative:page;v-text-anchor:top" o:gfxdata="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" filled="f" stroked="f">
                 <v:textbox>
                   <w:txbxContent>
                     <w:p>
@@ -487,11 +489,9 @@
                       <w:pPr>
                         <w:pStyle w:val="CoverSubtitle"/>
                       </w:pPr>
-                      <w:proofErr w:type="spellStart"/>
                       <w:r>
                         <w:t>ZeroTect</w:t>
                       </w:r>
-                      <w:proofErr w:type="spellEnd"/>
                     </w:p>
                     <w:p>
                       <w:pPr>
@@ -513,7 +513,7 @@
                         <w:rPr>
                           <w:noProof/>
                         </w:rPr>
-                        <w:t>November 16, 2020</w:t>
+                        <w:t>December 14, 2020</w:t>
                       </w:r>
                       <w:r>
                         <w:fldChar w:fldCharType="end"/>
@@ -762,14 +762,14 @@
                         </a:ln>
                         <a:extLst>
                           <a:ext uri="{909E8E84-426E-40dd-AFC4-6F175D3DCCD1}">
-                            <a14:hiddenFill xmlns:a14="http://schemas.microsoft.com/office/drawing/2010/main" xmlns:w="http://schemas.openxmlformats.org/wordprocessingml/2006/main" xmlns:w10="urn:schemas-microsoft-com:office:word" xmlns:v="urn:schemas-microsoft-com:vml" xmlns:o="urn:schemas-microsoft-com:office:office" xmlns="" xmlns:mv="urn:schemas-microsoft-com:mac:vml" xmlns:mo="http://schemas.microsoft.com/office/mac/office/2008/main">
+                            <a14:hiddenFill xmlns:mo="http://schemas.microsoft.com/office/mac/office/2008/main" xmlns:mv="urn:schemas-microsoft-com:mac:vml" xmlns="" xmlns:o="urn:schemas-microsoft-com:office:office" xmlns:v="urn:schemas-microsoft-com:vml" xmlns:w10="urn:schemas-microsoft-com:office:word" xmlns:w="http://schemas.openxmlformats.org/wordprocessingml/2006/main" xmlns:a14="http://schemas.microsoft.com/office/drawing/2010/main">
                               <a:solidFill>
                                 <a:srgbClr val="FFFFFF"/>
                               </a:solidFill>
                             </a14:hiddenFill>
                           </a:ext>
                           <a:ext uri="{91240B29-F687-4f45-9708-019B960494DF}">
-                            <a14:hiddenLine xmlns:a14="http://schemas.microsoft.com/office/drawing/2010/main" xmlns:w="http://schemas.openxmlformats.org/wordprocessingml/2006/main" xmlns:w10="urn:schemas-microsoft-com:office:word" xmlns:v="urn:schemas-microsoft-com:vml" xmlns:o="urn:schemas-microsoft-com:office:office" xmlns="" xmlns:mv="urn:schemas-microsoft-com:mac:vml" xmlns:mo="http://schemas.microsoft.com/office/mac/office/2008/main" w="9525">
+                            <a14:hiddenLine xmlns:mo="http://schemas.microsoft.com/office/mac/office/2008/main" xmlns:mv="urn:schemas-microsoft-com:mac:vml" xmlns="" xmlns:o="urn:schemas-microsoft-com:office:office" xmlns:v="urn:schemas-microsoft-com:vml" xmlns:w10="urn:schemas-microsoft-com:office:word" xmlns:w="http://schemas.openxmlformats.org/wordprocessingml/2006/main" xmlns:a14="http://schemas.microsoft.com/office/drawing/2010/main" w="9525">
                               <a:solidFill>
                                 <a:srgbClr val="000000"/>
                               </a:solidFill>
@@ -898,7 +898,7 @@
                                     </pic:cNvPicPr>
                                   </pic:nvPicPr>
                                   <pic:blipFill>
-                                    <a:blip r:embed="rId15">
+                                    <a:blip r:embed="rId16">
                                       <a:extLst>
                                         <a:ext uri="{28A0092B-C50C-407E-A947-70E740481C1C}">
                                           <a14:useLocalDpi xmlns:a14="http://schemas.microsoft.com/office/drawing/2010/main" val="0"/>
@@ -938,8 +938,8 @@
         </mc:AlternateContent>
       </w:r>
     </w:p>
-    <w:bookmarkStart w:id="0" w:name="_Toc489353531" w:displacedByCustomXml="next"/>
-    <w:bookmarkStart w:id="1" w:name="_Toc56321226" w:displacedByCustomXml="next"/>
+    <w:bookmarkStart w:id="0" w:name="_Toc56321226" w:displacedByCustomXml="next"/>
+    <w:bookmarkStart w:id="1" w:name="_Toc489353531" w:displacedByCustomXml="next"/>
     <w:sdt>
       <w:sdtPr>
         <w:rPr>
@@ -2132,9 +2132,9 @@
       <w:pPr>
         <w:pStyle w:val="Heading"/>
         <w:sectPr>
-          <w:headerReference w:type="even" r:id="rId16"/>
-          <w:headerReference w:type="default" r:id="rId17"/>
-          <w:footerReference w:type="even" r:id="rId18"/>
+          <w:headerReference w:type="even" r:id="rId17"/>
+          <w:headerReference w:type="default" r:id="rId18"/>
+          <w:footerReference w:type="even" r:id="rId19"/>
           <w:pgSz w:w="12240" w:h="15840" w:code="1"/>
           <w:pgMar w:top="1440" w:right="1008" w:bottom="1440" w:left="1152" w:header="720" w:footer="720" w:gutter="0"/>
           <w:cols w:space="720"/>
@@ -3556,13 +3556,7 @@
               <w:cnfStyle w:val="000000000000" w:firstRow="0" w:lastRow="0" w:firstColumn="0" w:lastColumn="0" w:oddVBand="0" w:evenVBand="0" w:oddHBand="0" w:evenHBand="0" w:firstRowFirstColumn="0" w:firstRowLastColumn="0" w:lastRowFirstColumn="0" w:lastRowLastColumn="0"/>
             </w:pPr>
             <w:r>
-              <w:t>Sends all monitored data to syslog in the specified format. Unless a destination is selected, tries to send</w:t>
-            </w:r>
-            <w:r>
-              <w:t xml:space="preserve"> </w:t>
-            </w:r>
-            <w:r>
-              <w:t xml:space="preserve">to standard syslog destinations when in order of </w:t>
+              <w:t xml:space="preserve">Sends all monitored data to syslog in the specified format. Unless a destination is selected, tries to send to standard syslog destinations when in order of </w:t>
             </w:r>
             <w:proofErr w:type="spellStart"/>
             <w:r>
@@ -3586,13 +3580,7 @@
             </w:r>
             <w:proofErr w:type="spellEnd"/>
             <w:r>
-              <w:t>. Since the UDP destination will</w:t>
-            </w:r>
-            <w:r>
-              <w:t xml:space="preserve"> </w:t>
-            </w:r>
-            <w:r>
-              <w:t xml:space="preserve">almost never fail, if there is no listener, logs will be lost. [possible values: text, json, </w:t>
+              <w:t xml:space="preserve">. Since the UDP destination will almost never fail, if there is no listener, logs will be lost. [possible values: text, json, </w:t>
             </w:r>
             <w:proofErr w:type="spellStart"/>
             <w:r>
@@ -3642,13 +3630,7 @@
               <w:cnfStyle w:val="000000000000" w:firstRow="0" w:lastRow="0" w:firstColumn="0" w:lastColumn="0" w:oddVBand="0" w:evenVBand="0" w:oddHBand="0" w:evenHBand="0" w:firstRowFirstColumn="0" w:firstRowLastColumn="0" w:lastRowFirstColumn="0" w:lastRowLastColumn="0"/>
             </w:pPr>
             <w:r>
-              <w:t>The syslog destination type. If a destination is selected, the destination configuration flags are</w:t>
-            </w:r>
-            <w:r>
-              <w:t xml:space="preserve"> </w:t>
-            </w:r>
-            <w:r>
-              <w:t xml:space="preserve">explicitly </w:t>
+              <w:t xml:space="preserve">The syslog destination type. If a destination is selected, the destination configuration flags are explicitly </w:t>
             </w:r>
             <w:proofErr w:type="gramStart"/>
             <w:r>
@@ -3756,13 +3738,7 @@
             </w:r>
             <w:proofErr w:type="gramEnd"/>
             <w:r>
-              <w:t xml:space="preserve"> host name is</w:t>
-            </w:r>
-            <w:r>
-              <w:t xml:space="preserve"> </w:t>
-            </w:r>
-            <w:r>
-              <w:t>picked up from /</w:t>
+              <w:t xml:space="preserve"> host name is picked up from /</w:t>
             </w:r>
             <w:proofErr w:type="spellStart"/>
             <w:r>
@@ -3770,13 +3746,7 @@
             </w:r>
             <w:proofErr w:type="spellEnd"/>
             <w:r>
-              <w:t>/hostname or</w:t>
-            </w:r>
-            <w:r>
-              <w:t xml:space="preserve"> </w:t>
-            </w:r>
-            <w:r>
-              <w:t>/proc/sys/kernel/hostname in that order.</w:t>
+              <w:t>/hostname or /proc/sys/kernel/hostname in that order.</w:t>
             </w:r>
           </w:p>
         </w:tc>
@@ -3850,10 +3820,7 @@
             </w:r>
             <w:proofErr w:type="spellEnd"/>
             <w:r>
-              <w:t xml:space="preserve"> (when the destination is TCP or UDP.) (usually</w:t>
-            </w:r>
-            <w:r>
-              <w:t xml:space="preserve"> </w:t>
+              <w:t xml:space="preserve"> (when the destination is TCP or UDP.) (usually </w:t>
             </w:r>
             <w:proofErr w:type="spellStart"/>
             <w:proofErr w:type="gramStart"/>
@@ -4388,6 +4355,7 @@
       <w:r>
         <w:rPr>
           <w:rFonts w:cs="Calibri"/>
+          <w:noProof/>
         </w:rPr>
         <w:lastRenderedPageBreak/>
         <w:drawing>
@@ -4406,7 +4374,7 @@
                     <pic:cNvPicPr/>
                   </pic:nvPicPr>
                   <pic:blipFill>
-                    <a:blip r:embed="rId23"/>
+                    <a:blip r:embed="rId24"/>
                     <a:stretch>
                       <a:fillRect/>
                     </a:stretch>
@@ -5132,17 +5100,11 @@
             </w:r>
             <w:proofErr w:type="spellStart"/>
             <w:r>
-              <w:t>Linux</w:t>
-            </w:r>
-            <w:r>
-              <w:t>FatalSignal</w:t>
+              <w:t>LinuxFatalSignal</w:t>
             </w:r>
             <w:proofErr w:type="spellEnd"/>
             <w:r>
-              <w:t xml:space="preserve"> </w:t>
-            </w:r>
-            <w:r>
-              <w:t xml:space="preserve">is a parsed and </w:t>
+              <w:t xml:space="preserve"> is a parsed and </w:t>
             </w:r>
             <w:proofErr w:type="spellStart"/>
             <w:r>
@@ -5150,19 +5112,13 @@
             </w:r>
             <w:proofErr w:type="spellEnd"/>
             <w:r>
-              <w:t xml:space="preserve"> representation of a Linux </w:t>
-            </w:r>
-            <w:r>
-              <w:t>Fata</w:t>
+              <w:t xml:space="preserve"> representation of a Linux Fata</w:t>
             </w:r>
             <w:r>
               <w:t>l</w:t>
             </w:r>
             <w:r>
-              <w:t xml:space="preserve"> Signal</w:t>
-            </w:r>
-            <w:r>
-              <w:t xml:space="preserve"> logged into the kernel log buffer.</w:t>
+              <w:t xml:space="preserve"> Signal logged into the kernel log buffer.</w:t>
             </w:r>
             <w:r>
               <w:br/>
@@ -5727,7 +5683,7 @@
         <w:tblLook w:val="01E0" w:firstRow="1" w:lastRow="1" w:firstColumn="1" w:lastColumn="1" w:noHBand="0" w:noVBand="0"/>
       </w:tblPr>
       <w:tblGrid>
-        <w:gridCol w:w="3180"/>
+        <w:gridCol w:w="3774"/>
         <w:gridCol w:w="4028"/>
       </w:tblGrid>
       <w:tr>
@@ -5753,7 +5709,7 @@
               <w:rPr>
                 <w:rFonts w:cs="Calibri"/>
               </w:rPr>
-              <w:t>Vendor-Specific Event Definition</w:t>
+              <w:t>ArcSight Event Data Field</w:t>
             </w:r>
           </w:p>
         </w:tc>
@@ -5776,7 +5732,7 @@
               <w:rPr>
                 <w:rFonts w:cs="Calibri"/>
               </w:rPr>
-              <w:t>ArcSight Event Data Field</w:t>
+              <w:t>Polyverse Use-case</w:t>
             </w:r>
           </w:p>
         </w:tc>
@@ -5803,6 +5759,15 @@
                 <w:szCs w:val="18"/>
               </w:rPr>
             </w:pPr>
+            <w:r>
+              <w:rPr>
+                <w:rFonts w:ascii="Arial" w:hAnsi="Arial" w:cs="Arial"/>
+                <w:b w:val="0"/>
+                <w:sz w:val="18"/>
+                <w:szCs w:val="18"/>
+              </w:rPr>
+              <w:t>msg</w:t>
+            </w:r>
           </w:p>
         </w:tc>
         <w:tc>
@@ -5821,11 +5786,20 @@
               <w:cnfStyle w:val="000000000000" w:firstRow="0" w:lastRow="0" w:firstColumn="0" w:lastColumn="0" w:oddVBand="0" w:evenVBand="0" w:oddHBand="0" w:evenHBand="0" w:firstRowFirstColumn="0" w:firstRowLastColumn="0" w:lastRowFirstColumn="0" w:lastRowLastColumn="0"/>
               <w:rPr>
                 <w:rFonts w:ascii="Arial" w:hAnsi="Arial" w:cs="Arial"/>
-                <w:b/>
+                <w:bCs/>
                 <w:sz w:val="18"/>
                 <w:szCs w:val="18"/>
               </w:rPr>
             </w:pPr>
+            <w:r>
+              <w:rPr>
+                <w:rFonts w:ascii="Arial" w:hAnsi="Arial" w:cs="Arial"/>
+                <w:bCs/>
+                <w:sz w:val="18"/>
+                <w:szCs w:val="18"/>
+              </w:rPr>
+              <w:t>An event description/message with additional explanation of what triggered it.</w:t>
+            </w:r>
           </w:p>
         </w:tc>
       </w:tr>
@@ -5854,6 +5828,35 @@
                 <w:szCs w:val="18"/>
               </w:rPr>
             </w:pPr>
+            <w:r>
+              <w:rPr>
+                <w:rFonts w:ascii="Arial" w:hAnsi="Arial" w:cs="Arial"/>
+                <w:b w:val="0"/>
+                <w:sz w:val="18"/>
+                <w:szCs w:val="18"/>
+              </w:rPr>
+              <w:t>cs</w:t>
+            </w:r>
+            <w:proofErr w:type="gramStart"/>
+            <w:r>
+              <w:rPr>
+                <w:rFonts w:ascii="Arial" w:hAnsi="Arial" w:cs="Arial"/>
+                <w:b w:val="0"/>
+                <w:sz w:val="18"/>
+                <w:szCs w:val="18"/>
+              </w:rPr>
+              <w:t>1,cs</w:t>
+            </w:r>
+            <w:proofErr w:type="gramEnd"/>
+            <w:r>
+              <w:rPr>
+                <w:rFonts w:ascii="Arial" w:hAnsi="Arial" w:cs="Arial"/>
+                <w:b w:val="0"/>
+                <w:sz w:val="18"/>
+                <w:szCs w:val="18"/>
+              </w:rPr>
+              <w:t>1Label = register</w:t>
+            </w:r>
           </w:p>
         </w:tc>
         <w:tc>
@@ -5875,6 +5878,29 @@
                 <w:szCs w:val="16"/>
               </w:rPr>
             </w:pPr>
+            <w:r>
+              <w:rPr>
+                <w:rFonts w:ascii="Arial" w:hAnsi="Arial" w:cs="Arial"/>
+                <w:szCs w:val="16"/>
+              </w:rPr>
+              <w:t>A machine register (</w:t>
+            </w:r>
+            <w:proofErr w:type="gramStart"/>
+            <w:r>
+              <w:rPr>
+                <w:rFonts w:ascii="Arial" w:hAnsi="Arial" w:cs="Arial"/>
+                <w:szCs w:val="16"/>
+              </w:rPr>
+              <w:t>i.e.</w:t>
+            </w:r>
+            <w:proofErr w:type="gramEnd"/>
+            <w:r>
+              <w:rPr>
+                <w:rFonts w:ascii="Arial" w:hAnsi="Arial" w:cs="Arial"/>
+                <w:szCs w:val="16"/>
+              </w:rPr>
+              <w:t xml:space="preserve"> ax, bx, etc.) that the event is about.</w:t>
+            </w:r>
           </w:p>
         </w:tc>
       </w:tr>
@@ -5900,6 +5926,17 @@
                 <w:szCs w:val="18"/>
               </w:rPr>
             </w:pPr>
+            <w:proofErr w:type="spellStart"/>
+            <w:r>
+              <w:rPr>
+                <w:rFonts w:ascii="Arial" w:hAnsi="Arial" w:cs="Arial"/>
+                <w:b w:val="0"/>
+                <w:sz w:val="18"/>
+                <w:szCs w:val="18"/>
+              </w:rPr>
+              <w:t>dproc</w:t>
+            </w:r>
+            <w:proofErr w:type="spellEnd"/>
           </w:p>
         </w:tc>
         <w:tc>
@@ -5921,6 +5958,45 @@
                 <w:szCs w:val="16"/>
               </w:rPr>
             </w:pPr>
+            <w:r>
+              <w:rPr>
+                <w:rFonts w:ascii="Arial" w:hAnsi="Arial" w:cs="Arial"/>
+                <w:szCs w:val="16"/>
+              </w:rPr>
+              <w:t>The process name (</w:t>
+            </w:r>
+            <w:proofErr w:type="gramStart"/>
+            <w:r>
+              <w:rPr>
+                <w:rFonts w:ascii="Arial" w:hAnsi="Arial" w:cs="Arial"/>
+                <w:szCs w:val="16"/>
+              </w:rPr>
+              <w:t>i.e.</w:t>
+            </w:r>
+            <w:proofErr w:type="gramEnd"/>
+            <w:r>
+              <w:rPr>
+                <w:rFonts w:ascii="Arial" w:hAnsi="Arial" w:cs="Arial"/>
+                <w:szCs w:val="16"/>
+              </w:rPr>
+              <w:t xml:space="preserve"> ‘</w:t>
+            </w:r>
+            <w:proofErr w:type="spellStart"/>
+            <w:r>
+              <w:rPr>
+                <w:rFonts w:ascii="Arial" w:hAnsi="Arial" w:cs="Arial"/>
+                <w:szCs w:val="16"/>
+              </w:rPr>
+              <w:t>nginx</w:t>
+            </w:r>
+            <w:proofErr w:type="spellEnd"/>
+            <w:r>
+              <w:rPr>
+                <w:rFonts w:ascii="Arial" w:hAnsi="Arial" w:cs="Arial"/>
+                <w:szCs w:val="16"/>
+              </w:rPr>
+              <w:t>’, ‘apache’, etc.) the event is about.</w:t>
+            </w:r>
           </w:p>
         </w:tc>
       </w:tr>
@@ -5949,6 +6025,46 @@
                 <w:szCs w:val="18"/>
               </w:rPr>
             </w:pPr>
+            <w:r>
+              <w:rPr>
+                <w:rFonts w:ascii="Arial" w:hAnsi="Arial" w:cs="Arial"/>
+                <w:b w:val="0"/>
+                <w:sz w:val="18"/>
+                <w:szCs w:val="18"/>
+              </w:rPr>
+              <w:t>cn</w:t>
+            </w:r>
+            <w:proofErr w:type="gramStart"/>
+            <w:r>
+              <w:rPr>
+                <w:rFonts w:ascii="Arial" w:hAnsi="Arial" w:cs="Arial"/>
+                <w:b w:val="0"/>
+                <w:sz w:val="18"/>
+                <w:szCs w:val="18"/>
+              </w:rPr>
+              <w:t>1,cn</w:t>
+            </w:r>
+            <w:proofErr w:type="gramEnd"/>
+            <w:r>
+              <w:rPr>
+                <w:rFonts w:ascii="Arial" w:hAnsi="Arial" w:cs="Arial"/>
+                <w:b w:val="0"/>
+                <w:sz w:val="18"/>
+                <w:szCs w:val="18"/>
+              </w:rPr>
+              <w:t>1Label=</w:t>
+            </w:r>
+            <w:proofErr w:type="spellStart"/>
+            <w:r>
+              <w:rPr>
+                <w:rFonts w:ascii="Arial" w:hAnsi="Arial" w:cs="Arial"/>
+                <w:b w:val="0"/>
+                <w:sz w:val="18"/>
+                <w:szCs w:val="18"/>
+              </w:rPr>
+              <w:t>justifying_event_count</w:t>
+            </w:r>
+            <w:proofErr w:type="spellEnd"/>
           </w:p>
         </w:tc>
         <w:tc>
@@ -5970,6 +6086,29 @@
                 <w:szCs w:val="16"/>
               </w:rPr>
             </w:pPr>
+            <w:r>
+              <w:rPr>
+                <w:rFonts w:ascii="Arial" w:hAnsi="Arial" w:cs="Arial"/>
+                <w:szCs w:val="16"/>
+              </w:rPr>
+              <w:t xml:space="preserve">When a detection event occurs, the number of raw events that justify the overall detection. For </w:t>
+            </w:r>
+            <w:proofErr w:type="gramStart"/>
+            <w:r>
+              <w:rPr>
+                <w:rFonts w:ascii="Arial" w:hAnsi="Arial" w:cs="Arial"/>
+                <w:szCs w:val="16"/>
+              </w:rPr>
+              <w:t>example</w:t>
+            </w:r>
+            <w:proofErr w:type="gramEnd"/>
+            <w:r>
+              <w:rPr>
+                <w:rFonts w:ascii="Arial" w:hAnsi="Arial" w:cs="Arial"/>
+                <w:szCs w:val="16"/>
+              </w:rPr>
+              <w:t xml:space="preserve"> a live attack detection might result from 10 segmentation faults. The justifying event count in this case is 10.</w:t>
+            </w:r>
           </w:p>
         </w:tc>
       </w:tr>
@@ -5995,6 +6134,17 @@
                 <w:szCs w:val="18"/>
               </w:rPr>
             </w:pPr>
+            <w:proofErr w:type="spellStart"/>
+            <w:r>
+              <w:rPr>
+                <w:rFonts w:ascii="Arial" w:hAnsi="Arial" w:cs="Arial"/>
+                <w:b w:val="0"/>
+                <w:sz w:val="18"/>
+                <w:szCs w:val="18"/>
+              </w:rPr>
+              <w:t>dpid</w:t>
+            </w:r>
+            <w:proofErr w:type="spellEnd"/>
           </w:p>
         </w:tc>
         <w:tc>
@@ -6016,6 +6166,13 @@
                 <w:szCs w:val="16"/>
               </w:rPr>
             </w:pPr>
+            <w:r>
+              <w:rPr>
+                <w:rFonts w:ascii="Arial" w:hAnsi="Arial" w:cs="Arial"/>
+                <w:szCs w:val="16"/>
+              </w:rPr>
+              <w:t>The process id that the event is about.</w:t>
+            </w:r>
           </w:p>
         </w:tc>
       </w:tr>
@@ -6044,6 +6201,17 @@
                 <w:szCs w:val="18"/>
               </w:rPr>
             </w:pPr>
+            <w:proofErr w:type="spellStart"/>
+            <w:r>
+              <w:rPr>
+                <w:rFonts w:ascii="Arial" w:hAnsi="Arial" w:cs="Arial"/>
+                <w:b w:val="0"/>
+                <w:sz w:val="18"/>
+                <w:szCs w:val="18"/>
+              </w:rPr>
+              <w:t>PolyverseZerotectInstructionPointerValue</w:t>
+            </w:r>
+            <w:proofErr w:type="spellEnd"/>
           </w:p>
         </w:tc>
         <w:tc>
@@ -6065,6 +6233,21 @@
                 <w:szCs w:val="16"/>
               </w:rPr>
             </w:pPr>
+            <w:r>
+              <w:rPr>
+                <w:rFonts w:ascii="Arial" w:hAnsi="Arial" w:cs="Arial"/>
+                <w:szCs w:val="16"/>
+              </w:rPr>
+              <w:t xml:space="preserve">The value of the Instruction Pointer (IP) register. This is where the </w:t>
+            </w:r>
+            <w:r>
+              <w:rPr>
+                <w:rFonts w:ascii="Arial" w:hAnsi="Arial" w:cs="Arial"/>
+                <w:szCs w:val="16"/>
+              </w:rPr>
+              <w:lastRenderedPageBreak/>
+              <w:t>attacked process was executing code when it faulted.</w:t>
+            </w:r>
           </w:p>
         </w:tc>
       </w:tr>
@@ -6090,6 +6273,18 @@
                 <w:szCs w:val="18"/>
               </w:rPr>
             </w:pPr>
+            <w:proofErr w:type="spellStart"/>
+            <w:r>
+              <w:rPr>
+                <w:rFonts w:ascii="Arial" w:hAnsi="Arial" w:cs="Arial"/>
+                <w:b w:val="0"/>
+                <w:sz w:val="18"/>
+                <w:szCs w:val="18"/>
+              </w:rPr>
+              <w:lastRenderedPageBreak/>
+              <w:t>PolyverseZerotectStackPointerValue</w:t>
+            </w:r>
+            <w:proofErr w:type="spellEnd"/>
           </w:p>
         </w:tc>
         <w:tc>
@@ -6111,6 +6306,55 @@
                 <w:szCs w:val="16"/>
               </w:rPr>
             </w:pPr>
+            <w:r>
+              <w:rPr>
+                <w:rFonts w:ascii="Arial" w:hAnsi="Arial" w:cs="Arial"/>
+                <w:szCs w:val="16"/>
+              </w:rPr>
+              <w:t xml:space="preserve">The value of the </w:t>
+            </w:r>
+            <w:r>
+              <w:rPr>
+                <w:rFonts w:ascii="Arial" w:hAnsi="Arial" w:cs="Arial"/>
+                <w:szCs w:val="16"/>
+              </w:rPr>
+              <w:t>Stack</w:t>
+            </w:r>
+            <w:r>
+              <w:rPr>
+                <w:rFonts w:ascii="Arial" w:hAnsi="Arial" w:cs="Arial"/>
+                <w:szCs w:val="16"/>
+              </w:rPr>
+              <w:t xml:space="preserve"> Pointer (</w:t>
+            </w:r>
+            <w:r>
+              <w:rPr>
+                <w:rFonts w:ascii="Arial" w:hAnsi="Arial" w:cs="Arial"/>
+                <w:szCs w:val="16"/>
+              </w:rPr>
+              <w:t>S</w:t>
+            </w:r>
+            <w:r>
+              <w:rPr>
+                <w:rFonts w:ascii="Arial" w:hAnsi="Arial" w:cs="Arial"/>
+                <w:szCs w:val="16"/>
+              </w:rPr>
+              <w:t xml:space="preserve">P) register. This is where the attacked process </w:t>
+            </w:r>
+            <w:r>
+              <w:rPr>
+                <w:rFonts w:ascii="Arial" w:hAnsi="Arial" w:cs="Arial"/>
+                <w:szCs w:val="16"/>
+              </w:rPr>
+              <w:t xml:space="preserve">stack frame was </w:t>
+            </w:r>
+            <w:r>
+              <w:rPr>
+                <w:rFonts w:ascii="Arial" w:hAnsi="Arial" w:cs="Arial"/>
+                <w:szCs w:val="16"/>
+              </w:rPr>
+              <w:t>when it faulted.</w:t>
+            </w:r>
           </w:p>
         </w:tc>
       </w:tr>
@@ -6139,6 +6383,15 @@
                 <w:szCs w:val="18"/>
               </w:rPr>
             </w:pPr>
+            <w:r>
+              <w:rPr>
+                <w:rFonts w:ascii="Arial" w:hAnsi="Arial" w:cs="Arial"/>
+                <w:b w:val="0"/>
+                <w:sz w:val="18"/>
+                <w:szCs w:val="18"/>
+              </w:rPr>
+              <w:t>reason</w:t>
+            </w:r>
           </w:p>
         </w:tc>
         <w:tc>
@@ -6160,6 +6413,13 @@
                 <w:szCs w:val="16"/>
               </w:rPr>
             </w:pPr>
+            <w:r>
+              <w:rPr>
+                <w:rFonts w:ascii="Arial" w:hAnsi="Arial" w:cs="Arial"/>
+                <w:szCs w:val="16"/>
+              </w:rPr>
+              <w:t>The reason for a Fault event</w:t>
+            </w:r>
           </w:p>
         </w:tc>
       </w:tr>
@@ -6185,6 +6445,26 @@
                 <w:szCs w:val="18"/>
               </w:rPr>
             </w:pPr>
+            <w:r>
+              <w:rPr>
+                <w:rFonts w:ascii="Arial" w:hAnsi="Arial" w:cs="Arial"/>
+                <w:b w:val="0"/>
+                <w:sz w:val="18"/>
+                <w:szCs w:val="18"/>
+              </w:rPr>
+              <w:t>cs2, cs2Label=</w:t>
+            </w:r>
+            <w:proofErr w:type="spellStart"/>
+            <w:r>
+              <w:rPr>
+                <w:rFonts w:ascii="Arial" w:hAnsi="Arial" w:cs="Arial"/>
+                <w:b w:val="0"/>
+                <w:sz w:val="18"/>
+                <w:szCs w:val="18"/>
+              </w:rPr>
+              <w:t>access_type</w:t>
+            </w:r>
+            <w:proofErr w:type="spellEnd"/>
           </w:p>
         </w:tc>
         <w:tc>
@@ -6206,6 +6486,41 @@
                 <w:szCs w:val="16"/>
               </w:rPr>
             </w:pPr>
+            <w:r>
+              <w:rPr>
+                <w:rFonts w:ascii="Arial" w:hAnsi="Arial" w:cs="Arial"/>
+                <w:szCs w:val="16"/>
+              </w:rPr>
+              <w:t xml:space="preserve">The type of Access that caused the fault (such as </w:t>
+            </w:r>
+            <w:r>
+              <w:rPr>
+                <w:rFonts w:ascii="Arial" w:hAnsi="Arial" w:cs="Arial"/>
+                <w:szCs w:val="16"/>
+              </w:rPr>
+              <w:t xml:space="preserve">Read access </w:t>
+            </w:r>
+            <w:r>
+              <w:rPr>
+                <w:rFonts w:ascii="Arial" w:hAnsi="Arial" w:cs="Arial"/>
+                <w:szCs w:val="16"/>
+              </w:rPr>
+              <w:t xml:space="preserve">or </w:t>
+            </w:r>
+            <w:r>
+              <w:rPr>
+                <w:rFonts w:ascii="Arial" w:hAnsi="Arial" w:cs="Arial"/>
+                <w:szCs w:val="16"/>
+              </w:rPr>
+              <w:t>Write access</w:t>
+            </w:r>
+            <w:r>
+              <w:rPr>
+                <w:rFonts w:ascii="Arial" w:hAnsi="Arial" w:cs="Arial"/>
+                <w:szCs w:val="16"/>
+              </w:rPr>
+              <w:t>).</w:t>
+            </w:r>
           </w:p>
         </w:tc>
       </w:tr>
@@ -6234,6 +6549,46 @@
                 <w:szCs w:val="18"/>
               </w:rPr>
             </w:pPr>
+            <w:r>
+              <w:rPr>
+                <w:rFonts w:ascii="Arial" w:hAnsi="Arial" w:cs="Arial"/>
+                <w:b w:val="0"/>
+                <w:sz w:val="18"/>
+                <w:szCs w:val="18"/>
+              </w:rPr>
+              <w:t>cs</w:t>
+            </w:r>
+            <w:proofErr w:type="gramStart"/>
+            <w:r>
+              <w:rPr>
+                <w:rFonts w:ascii="Arial" w:hAnsi="Arial" w:cs="Arial"/>
+                <w:b w:val="0"/>
+                <w:sz w:val="18"/>
+                <w:szCs w:val="18"/>
+              </w:rPr>
+              <w:t>3,cs</w:t>
+            </w:r>
+            <w:proofErr w:type="gramEnd"/>
+            <w:r>
+              <w:rPr>
+                <w:rFonts w:ascii="Arial" w:hAnsi="Arial" w:cs="Arial"/>
+                <w:b w:val="0"/>
+                <w:sz w:val="18"/>
+                <w:szCs w:val="18"/>
+              </w:rPr>
+              <w:t>3Label=</w:t>
+            </w:r>
+            <w:proofErr w:type="spellStart"/>
+            <w:r>
+              <w:rPr>
+                <w:rFonts w:ascii="Arial" w:hAnsi="Arial" w:cs="Arial"/>
+                <w:b w:val="0"/>
+                <w:sz w:val="18"/>
+                <w:szCs w:val="18"/>
+              </w:rPr>
+              <w:t>access_mode</w:t>
+            </w:r>
+            <w:proofErr w:type="spellEnd"/>
           </w:p>
         </w:tc>
         <w:tc>
@@ -6255,6 +6610,41 @@
                 <w:szCs w:val="16"/>
               </w:rPr>
             </w:pPr>
+            <w:r>
+              <w:rPr>
+                <w:rFonts w:ascii="Arial" w:hAnsi="Arial" w:cs="Arial"/>
+                <w:szCs w:val="16"/>
+              </w:rPr>
+              <w:t xml:space="preserve">The </w:t>
+            </w:r>
+            <w:r>
+              <w:rPr>
+                <w:rFonts w:ascii="Arial" w:hAnsi="Arial" w:cs="Arial"/>
+                <w:szCs w:val="16"/>
+              </w:rPr>
+              <w:t>mode</w:t>
+            </w:r>
+            <w:r>
+              <w:rPr>
+                <w:rFonts w:ascii="Arial" w:hAnsi="Arial" w:cs="Arial"/>
+                <w:szCs w:val="16"/>
+              </w:rPr>
+              <w:t xml:space="preserve"> of </w:t>
+            </w:r>
+            <w:r>
+              <w:rPr>
+                <w:rFonts w:ascii="Arial" w:hAnsi="Arial" w:cs="Arial"/>
+                <w:szCs w:val="16"/>
+              </w:rPr>
+              <w:t>a</w:t>
+            </w:r>
+            <w:r>
+              <w:rPr>
+                <w:rFonts w:ascii="Arial" w:hAnsi="Arial" w:cs="Arial"/>
+                <w:szCs w:val="16"/>
+              </w:rPr>
+              <w:t>ccess that caused the fault (such as Kernel mode or User mode).</w:t>
+            </w:r>
           </w:p>
         </w:tc>
       </w:tr>
@@ -6280,6 +6670,46 @@
                 <w:szCs w:val="18"/>
               </w:rPr>
             </w:pPr>
+            <w:r>
+              <w:rPr>
+                <w:rFonts w:ascii="Arial" w:hAnsi="Arial" w:cs="Arial"/>
+                <w:b w:val="0"/>
+                <w:sz w:val="18"/>
+                <w:szCs w:val="18"/>
+              </w:rPr>
+              <w:t>cs</w:t>
+            </w:r>
+            <w:proofErr w:type="gramStart"/>
+            <w:r>
+              <w:rPr>
+                <w:rFonts w:ascii="Arial" w:hAnsi="Arial" w:cs="Arial"/>
+                <w:b w:val="0"/>
+                <w:sz w:val="18"/>
+                <w:szCs w:val="18"/>
+              </w:rPr>
+              <w:t>4,cs</w:t>
+            </w:r>
+            <w:proofErr w:type="gramEnd"/>
+            <w:r>
+              <w:rPr>
+                <w:rFonts w:ascii="Arial" w:hAnsi="Arial" w:cs="Arial"/>
+                <w:b w:val="0"/>
+                <w:sz w:val="18"/>
+                <w:szCs w:val="18"/>
+              </w:rPr>
+              <w:t>4=</w:t>
+            </w:r>
+            <w:proofErr w:type="spellStart"/>
+            <w:r>
+              <w:rPr>
+                <w:rFonts w:ascii="Arial" w:hAnsi="Arial" w:cs="Arial"/>
+                <w:b w:val="0"/>
+                <w:sz w:val="18"/>
+                <w:szCs w:val="18"/>
+              </w:rPr>
+              <w:t>use_of_reserved_bit</w:t>
+            </w:r>
+            <w:proofErr w:type="spellEnd"/>
           </w:p>
         </w:tc>
         <w:tc>
@@ -6301,6 +6731,29 @@
                 <w:szCs w:val="16"/>
               </w:rPr>
             </w:pPr>
+            <w:r>
+              <w:rPr>
+                <w:rFonts w:ascii="Arial" w:hAnsi="Arial" w:cs="Arial"/>
+                <w:szCs w:val="16"/>
+              </w:rPr>
+              <w:t xml:space="preserve">Boolean. </w:t>
+            </w:r>
+            <w:r>
+              <w:rPr>
+                <w:rFonts w:ascii="Arial" w:hAnsi="Arial" w:cs="Arial"/>
+                <w:szCs w:val="16"/>
+              </w:rPr>
+              <w:t xml:space="preserve">Whether use of reserved bits in the page table entry caused the </w:t>
+            </w:r>
+            <w:proofErr w:type="spellStart"/>
+            <w:r>
+              <w:rPr>
+                <w:rFonts w:ascii="Arial" w:hAnsi="Arial" w:cs="Arial"/>
+                <w:szCs w:val="16"/>
+              </w:rPr>
+              <w:t>segfault</w:t>
+            </w:r>
+            <w:proofErr w:type="spellEnd"/>
           </w:p>
         </w:tc>
       </w:tr>
@@ -6329,6 +6782,46 @@
                 <w:szCs w:val="18"/>
               </w:rPr>
             </w:pPr>
+            <w:r>
+              <w:rPr>
+                <w:rFonts w:ascii="Arial" w:hAnsi="Arial" w:cs="Arial"/>
+                <w:b w:val="0"/>
+                <w:sz w:val="18"/>
+                <w:szCs w:val="18"/>
+              </w:rPr>
+              <w:t>cs</w:t>
+            </w:r>
+            <w:proofErr w:type="gramStart"/>
+            <w:r>
+              <w:rPr>
+                <w:rFonts w:ascii="Arial" w:hAnsi="Arial" w:cs="Arial"/>
+                <w:b w:val="0"/>
+                <w:sz w:val="18"/>
+                <w:szCs w:val="18"/>
+              </w:rPr>
+              <w:t>5,cs</w:t>
+            </w:r>
+            <w:proofErr w:type="gramEnd"/>
+            <w:r>
+              <w:rPr>
+                <w:rFonts w:ascii="Arial" w:hAnsi="Arial" w:cs="Arial"/>
+                <w:b w:val="0"/>
+                <w:sz w:val="18"/>
+                <w:szCs w:val="18"/>
+              </w:rPr>
+              <w:t>5=</w:t>
+            </w:r>
+            <w:proofErr w:type="spellStart"/>
+            <w:r>
+              <w:rPr>
+                <w:rFonts w:ascii="Arial" w:hAnsi="Arial" w:cs="Arial"/>
+                <w:b w:val="0"/>
+                <w:sz w:val="18"/>
+                <w:szCs w:val="18"/>
+              </w:rPr>
+              <w:t>instruction_fetch</w:t>
+            </w:r>
+            <w:proofErr w:type="spellEnd"/>
           </w:p>
         </w:tc>
         <w:tc>
@@ -6350,6 +6843,20 @@
                 <w:szCs w:val="16"/>
               </w:rPr>
             </w:pPr>
+            <w:r>
+              <w:rPr>
+                <w:rFonts w:ascii="Arial" w:hAnsi="Arial" w:cs="Arial"/>
+                <w:szCs w:val="16"/>
+              </w:rPr>
+              <w:t xml:space="preserve">Boolean. </w:t>
+            </w:r>
+            <w:r>
+              <w:rPr>
+                <w:rFonts w:ascii="Arial" w:hAnsi="Arial" w:cs="Arial"/>
+                <w:szCs w:val="16"/>
+              </w:rPr>
+              <w:t>Whether an instruction-fetch (vs data read/write) caused the fault</w:t>
+            </w:r>
           </w:p>
         </w:tc>
       </w:tr>
@@ -6375,6 +6882,46 @@
                 <w:szCs w:val="18"/>
               </w:rPr>
             </w:pPr>
+            <w:r>
+              <w:rPr>
+                <w:rFonts w:ascii="Arial" w:hAnsi="Arial" w:cs="Arial"/>
+                <w:b w:val="0"/>
+                <w:sz w:val="18"/>
+                <w:szCs w:val="18"/>
+              </w:rPr>
+              <w:t>cs</w:t>
+            </w:r>
+            <w:proofErr w:type="gramStart"/>
+            <w:r>
+              <w:rPr>
+                <w:rFonts w:ascii="Arial" w:hAnsi="Arial" w:cs="Arial"/>
+                <w:b w:val="0"/>
+                <w:sz w:val="18"/>
+                <w:szCs w:val="18"/>
+              </w:rPr>
+              <w:t>6,cs</w:t>
+            </w:r>
+            <w:proofErr w:type="gramEnd"/>
+            <w:r>
+              <w:rPr>
+                <w:rFonts w:ascii="Arial" w:hAnsi="Arial" w:cs="Arial"/>
+                <w:b w:val="0"/>
+                <w:sz w:val="18"/>
+                <w:szCs w:val="18"/>
+              </w:rPr>
+              <w:t>6Label=</w:t>
+            </w:r>
+            <w:proofErr w:type="spellStart"/>
+            <w:r>
+              <w:rPr>
+                <w:rFonts w:ascii="Arial" w:hAnsi="Arial" w:cs="Arial"/>
+                <w:b w:val="0"/>
+                <w:sz w:val="18"/>
+                <w:szCs w:val="18"/>
+              </w:rPr>
+              <w:t>protected_keys_block_access</w:t>
+            </w:r>
+            <w:proofErr w:type="spellEnd"/>
           </w:p>
         </w:tc>
         <w:tc>
@@ -6396,6 +6943,20 @@
                 <w:szCs w:val="16"/>
               </w:rPr>
             </w:pPr>
+            <w:r>
+              <w:rPr>
+                <w:rFonts w:ascii="Arial" w:hAnsi="Arial" w:cs="Arial"/>
+                <w:szCs w:val="16"/>
+              </w:rPr>
+              <w:t xml:space="preserve">Boolean. </w:t>
+            </w:r>
+            <w:r>
+              <w:rPr>
+                <w:rFonts w:ascii="Arial" w:hAnsi="Arial" w:cs="Arial"/>
+                <w:szCs w:val="16"/>
+              </w:rPr>
+              <w:t>Whether memory protection keys block was accessed</w:t>
+            </w:r>
           </w:p>
         </w:tc>
       </w:tr>
@@ -6424,6 +6985,26 @@
                 <w:szCs w:val="18"/>
               </w:rPr>
             </w:pPr>
+            <w:proofErr w:type="spellStart"/>
+            <w:r>
+              <w:rPr>
+                <w:rFonts w:ascii="Arial" w:hAnsi="Arial" w:cs="Arial"/>
+                <w:b w:val="0"/>
+                <w:sz w:val="18"/>
+                <w:szCs w:val="18"/>
+              </w:rPr>
+              <w:t>F</w:t>
+            </w:r>
+            <w:r>
+              <w:rPr>
+                <w:rFonts w:ascii="Arial" w:hAnsi="Arial" w:cs="Arial"/>
+                <w:b w:val="0"/>
+                <w:sz w:val="18"/>
+                <w:szCs w:val="18"/>
+              </w:rPr>
+              <w:t>name</w:t>
+            </w:r>
+            <w:proofErr w:type="spellEnd"/>
           </w:p>
         </w:tc>
         <w:tc>
@@ -6445,6 +7026,1060 @@
                 <w:szCs w:val="16"/>
               </w:rPr>
             </w:pPr>
+            <w:r>
+              <w:rPr>
+                <w:rFonts w:ascii="Arial" w:hAnsi="Arial" w:cs="Arial"/>
+                <w:szCs w:val="16"/>
+              </w:rPr>
+              <w:t xml:space="preserve">File in which the </w:t>
+            </w:r>
+            <w:r>
+              <w:rPr>
+                <w:rFonts w:ascii="Arial" w:hAnsi="Arial" w:cs="Arial"/>
+                <w:szCs w:val="16"/>
+              </w:rPr>
+              <w:t xml:space="preserve">Fault </w:t>
+            </w:r>
+            <w:r>
+              <w:rPr>
+                <w:rFonts w:ascii="Arial" w:hAnsi="Arial" w:cs="Arial"/>
+                <w:szCs w:val="16"/>
+              </w:rPr>
+              <w:t>occurred</w:t>
+            </w:r>
+            <w:r>
+              <w:rPr>
+                <w:rFonts w:ascii="Arial" w:hAnsi="Arial" w:cs="Arial"/>
+                <w:szCs w:val="16"/>
+              </w:rPr>
+              <w:t>. For example, a Fault might occur in glibc.so. This tells us specifically which shared library or file it occurred in, under the overall process.</w:t>
+            </w:r>
+          </w:p>
+        </w:tc>
+      </w:tr>
+      <w:tr>
+        <w:tc>
+          <w:tcPr>
+            <w:cnfStyle w:val="001000000000" w:firstRow="0" w:lastRow="0" w:firstColumn="1" w:lastColumn="0" w:oddVBand="0" w:evenVBand="0" w:oddHBand="0" w:evenHBand="0" w:firstRowFirstColumn="0" w:firstRowLastColumn="0" w:lastRowFirstColumn="0" w:lastRowLastColumn="0"/>
+            <w:tcW w:w="0" w:type="auto"/>
+            <w:tcBorders>
+              <w:top w:val="single" w:sz="4" w:space="0" w:color="0079EF"/>
+              <w:left w:val="single" w:sz="4" w:space="0" w:color="0079EF"/>
+              <w:bottom w:val="single" w:sz="4" w:space="0" w:color="0079EF"/>
+              <w:right w:val="single" w:sz="4" w:space="0" w:color="0079EF"/>
+            </w:tcBorders>
+          </w:tcPr>
+          <w:p>
+            <w:pPr>
+              <w:pStyle w:val="BodyText"/>
+              <w:rPr>
+                <w:rFonts w:ascii="Arial" w:hAnsi="Arial" w:cs="Arial"/>
+                <w:b w:val="0"/>
+                <w:sz w:val="18"/>
+                <w:szCs w:val="18"/>
+              </w:rPr>
+            </w:pPr>
+            <w:r>
+              <w:rPr>
+                <w:rFonts w:ascii="Arial" w:hAnsi="Arial" w:cs="Arial"/>
+                <w:b w:val="0"/>
+                <w:sz w:val="18"/>
+                <w:szCs w:val="18"/>
+              </w:rPr>
+              <w:t>cn</w:t>
+            </w:r>
+            <w:proofErr w:type="gramStart"/>
+            <w:r>
+              <w:rPr>
+                <w:rFonts w:ascii="Arial" w:hAnsi="Arial" w:cs="Arial"/>
+                <w:b w:val="0"/>
+                <w:sz w:val="18"/>
+                <w:szCs w:val="18"/>
+              </w:rPr>
+              <w:t>2,cn</w:t>
+            </w:r>
+            <w:proofErr w:type="gramEnd"/>
+            <w:r>
+              <w:rPr>
+                <w:rFonts w:ascii="Arial" w:hAnsi="Arial" w:cs="Arial"/>
+                <w:b w:val="0"/>
+                <w:sz w:val="18"/>
+                <w:szCs w:val="18"/>
+              </w:rPr>
+              <w:t>2Label=</w:t>
+            </w:r>
+            <w:proofErr w:type="spellStart"/>
+            <w:r>
+              <w:rPr>
+                <w:rFonts w:ascii="Arial" w:hAnsi="Arial" w:cs="Arial"/>
+                <w:b w:val="0"/>
+                <w:sz w:val="18"/>
+                <w:szCs w:val="18"/>
+              </w:rPr>
+              <w:t>vmastart</w:t>
+            </w:r>
+            <w:proofErr w:type="spellEnd"/>
+          </w:p>
+        </w:tc>
+        <w:tc>
+          <w:tcPr>
+            <w:tcW w:w="4028" w:type="dxa"/>
+            <w:tcBorders>
+              <w:top w:val="single" w:sz="4" w:space="0" w:color="0079EF"/>
+              <w:left w:val="single" w:sz="4" w:space="0" w:color="0079EF"/>
+              <w:bottom w:val="single" w:sz="4" w:space="0" w:color="0079EF"/>
+              <w:right w:val="single" w:sz="4" w:space="0" w:color="0079EF"/>
+            </w:tcBorders>
+          </w:tcPr>
+          <w:p>
+            <w:pPr>
+              <w:pStyle w:val="BodyText"/>
+              <w:cnfStyle w:val="000000000000" w:firstRow="0" w:lastRow="0" w:firstColumn="0" w:lastColumn="0" w:oddVBand="0" w:evenVBand="0" w:oddHBand="0" w:evenHBand="0" w:firstRowFirstColumn="0" w:firstRowLastColumn="0" w:lastRowFirstColumn="0" w:lastRowLastColumn="0"/>
+              <w:rPr>
+                <w:rFonts w:ascii="Arial" w:hAnsi="Arial" w:cs="Arial"/>
+                <w:szCs w:val="16"/>
+              </w:rPr>
+            </w:pPr>
+            <w:r>
+              <w:rPr>
+                <w:rFonts w:ascii="Arial" w:hAnsi="Arial" w:cs="Arial"/>
+                <w:szCs w:val="16"/>
+              </w:rPr>
+              <w:t xml:space="preserve">For the field </w:t>
+            </w:r>
+            <w:proofErr w:type="spellStart"/>
+            <w:r>
+              <w:rPr>
+                <w:rFonts w:ascii="Arial" w:hAnsi="Arial" w:cs="Arial"/>
+                <w:szCs w:val="16"/>
+              </w:rPr>
+              <w:t>Fname</w:t>
+            </w:r>
+            <w:proofErr w:type="spellEnd"/>
+            <w:r>
+              <w:rPr>
+                <w:rFonts w:ascii="Arial" w:hAnsi="Arial" w:cs="Arial"/>
+                <w:szCs w:val="16"/>
+              </w:rPr>
+              <w:t xml:space="preserve"> above, </w:t>
+            </w:r>
+            <w:r>
+              <w:rPr>
+                <w:rFonts w:ascii="Arial" w:hAnsi="Arial" w:cs="Arial"/>
+                <w:szCs w:val="16"/>
+              </w:rPr>
+              <w:t>Virtual Memory Address start (where this file was placed by ASLR/OS</w:t>
+            </w:r>
+            <w:r>
+              <w:rPr>
+                <w:rFonts w:ascii="Arial" w:hAnsi="Arial" w:cs="Arial"/>
+                <w:szCs w:val="16"/>
+              </w:rPr>
+              <w:t>.</w:t>
+            </w:r>
+            <w:r>
+              <w:rPr>
+                <w:rFonts w:ascii="Arial" w:hAnsi="Arial" w:cs="Arial"/>
+                <w:szCs w:val="16"/>
+              </w:rPr>
+              <w:t>)</w:t>
+            </w:r>
+            <w:r>
+              <w:rPr>
+                <w:rFonts w:ascii="Arial" w:hAnsi="Arial" w:cs="Arial"/>
+                <w:szCs w:val="16"/>
+              </w:rPr>
+              <w:t xml:space="preserve"> If glibc.so was loaded at address 0x40000 through ASLR, then this value would indicate that.</w:t>
+            </w:r>
+          </w:p>
+        </w:tc>
+      </w:tr>
+      <w:tr>
+        <w:trPr>
+          <w:cnfStyle w:val="000000010000" w:firstRow="0" w:lastRow="0" w:firstColumn="0" w:lastColumn="0" w:oddVBand="0" w:evenVBand="0" w:oddHBand="0" w:evenHBand="1" w:firstRowFirstColumn="0" w:firstRowLastColumn="0" w:lastRowFirstColumn="0" w:lastRowLastColumn="0"/>
+        </w:trPr>
+        <w:tc>
+          <w:tcPr>
+            <w:cnfStyle w:val="001000000000" w:firstRow="0" w:lastRow="0" w:firstColumn="1" w:lastColumn="0" w:oddVBand="0" w:evenVBand="0" w:oddHBand="0" w:evenHBand="0" w:firstRowFirstColumn="0" w:firstRowLastColumn="0" w:lastRowFirstColumn="0" w:lastRowLastColumn="0"/>
+            <w:tcW w:w="0" w:type="auto"/>
+            <w:tcBorders>
+              <w:top w:val="single" w:sz="4" w:space="0" w:color="0079EF"/>
+              <w:left w:val="single" w:sz="4" w:space="0" w:color="0079EF"/>
+              <w:bottom w:val="single" w:sz="4" w:space="0" w:color="0079EF"/>
+              <w:right w:val="single" w:sz="4" w:space="0" w:color="0079EF"/>
+            </w:tcBorders>
+          </w:tcPr>
+          <w:p>
+            <w:pPr>
+              <w:pStyle w:val="BodyText"/>
+              <w:rPr>
+                <w:rFonts w:ascii="Arial" w:hAnsi="Arial" w:cs="Arial"/>
+                <w:b w:val="0"/>
+                <w:bCs/>
+                <w:sz w:val="18"/>
+                <w:szCs w:val="18"/>
+              </w:rPr>
+            </w:pPr>
+            <w:r>
+              <w:rPr>
+                <w:rFonts w:ascii="Arial" w:hAnsi="Arial" w:cs="Arial"/>
+                <w:b w:val="0"/>
+                <w:bCs/>
+                <w:sz w:val="18"/>
+                <w:szCs w:val="18"/>
+              </w:rPr>
+              <w:t>cn</w:t>
+            </w:r>
+            <w:proofErr w:type="gramStart"/>
+            <w:r>
+              <w:rPr>
+                <w:rFonts w:ascii="Arial" w:hAnsi="Arial" w:cs="Arial"/>
+                <w:b w:val="0"/>
+                <w:bCs/>
+                <w:sz w:val="18"/>
+                <w:szCs w:val="18"/>
+              </w:rPr>
+              <w:t>3,cn</w:t>
+            </w:r>
+            <w:proofErr w:type="gramEnd"/>
+            <w:r>
+              <w:rPr>
+                <w:rFonts w:ascii="Arial" w:hAnsi="Arial" w:cs="Arial"/>
+                <w:b w:val="0"/>
+                <w:bCs/>
+                <w:sz w:val="18"/>
+                <w:szCs w:val="18"/>
+              </w:rPr>
+              <w:t>3Label=</w:t>
+            </w:r>
+            <w:proofErr w:type="spellStart"/>
+            <w:r>
+              <w:rPr>
+                <w:rFonts w:ascii="Arial" w:hAnsi="Arial" w:cs="Arial"/>
+                <w:b w:val="0"/>
+                <w:bCs/>
+                <w:sz w:val="18"/>
+                <w:szCs w:val="18"/>
+              </w:rPr>
+              <w:t>vmasize</w:t>
+            </w:r>
+            <w:proofErr w:type="spellEnd"/>
+          </w:p>
+        </w:tc>
+        <w:tc>
+          <w:tcPr>
+            <w:tcW w:w="4028" w:type="dxa"/>
+            <w:tcBorders>
+              <w:top w:val="single" w:sz="4" w:space="0" w:color="0079EF"/>
+              <w:left w:val="single" w:sz="4" w:space="0" w:color="0079EF"/>
+              <w:bottom w:val="single" w:sz="4" w:space="0" w:color="0079EF"/>
+              <w:right w:val="single" w:sz="4" w:space="0" w:color="0079EF"/>
+            </w:tcBorders>
+          </w:tcPr>
+          <w:p>
+            <w:pPr>
+              <w:pStyle w:val="BodyText"/>
+              <w:cnfStyle w:val="000000010000" w:firstRow="0" w:lastRow="0" w:firstColumn="0" w:lastColumn="0" w:oddVBand="0" w:evenVBand="0" w:oddHBand="0" w:evenHBand="1" w:firstRowFirstColumn="0" w:firstRowLastColumn="0" w:lastRowFirstColumn="0" w:lastRowLastColumn="0"/>
+              <w:rPr>
+                <w:rFonts w:ascii="Arial" w:hAnsi="Arial" w:cs="Arial"/>
+                <w:szCs w:val="16"/>
+              </w:rPr>
+            </w:pPr>
+            <w:r>
+              <w:rPr>
+                <w:rFonts w:ascii="Arial" w:hAnsi="Arial" w:cs="Arial"/>
+                <w:szCs w:val="16"/>
+              </w:rPr>
+              <w:t>Virtual Memory size of the file's mapping</w:t>
+            </w:r>
+            <w:r>
+              <w:rPr>
+                <w:rFonts w:ascii="Arial" w:hAnsi="Arial" w:cs="Arial"/>
+                <w:szCs w:val="16"/>
+              </w:rPr>
+              <w:t>. For example, if glibc.so was 3 megabytes big, this is where the size would be indicated.</w:t>
+            </w:r>
+          </w:p>
+        </w:tc>
+      </w:tr>
+      <w:tr>
+        <w:tc>
+          <w:tcPr>
+            <w:cnfStyle w:val="001000000000" w:firstRow="0" w:lastRow="0" w:firstColumn="1" w:lastColumn="0" w:oddVBand="0" w:evenVBand="0" w:oddHBand="0" w:evenHBand="0" w:firstRowFirstColumn="0" w:firstRowLastColumn="0" w:lastRowFirstColumn="0" w:lastRowLastColumn="0"/>
+            <w:tcW w:w="0" w:type="auto"/>
+            <w:tcBorders>
+              <w:top w:val="single" w:sz="4" w:space="0" w:color="0079EF"/>
+              <w:left w:val="single" w:sz="4" w:space="0" w:color="0079EF"/>
+              <w:bottom w:val="single" w:sz="4" w:space="0" w:color="0079EF"/>
+              <w:right w:val="single" w:sz="4" w:space="0" w:color="0079EF"/>
+            </w:tcBorders>
+          </w:tcPr>
+          <w:p>
+            <w:pPr>
+              <w:pStyle w:val="BodyText"/>
+              <w:rPr>
+                <w:rFonts w:ascii="Arial" w:hAnsi="Arial" w:cs="Arial"/>
+                <w:b w:val="0"/>
+                <w:bCs/>
+                <w:sz w:val="18"/>
+                <w:szCs w:val="18"/>
+              </w:rPr>
+            </w:pPr>
+            <w:r>
+              <w:rPr>
+                <w:rFonts w:ascii="Arial" w:hAnsi="Arial" w:cs="Arial"/>
+                <w:b w:val="0"/>
+                <w:bCs/>
+                <w:sz w:val="18"/>
+                <w:szCs w:val="18"/>
+              </w:rPr>
+              <w:t>flexString1, flexString1Label=signal</w:t>
+            </w:r>
+          </w:p>
+        </w:tc>
+        <w:tc>
+          <w:tcPr>
+            <w:tcW w:w="4028" w:type="dxa"/>
+            <w:tcBorders>
+              <w:top w:val="single" w:sz="4" w:space="0" w:color="0079EF"/>
+              <w:left w:val="single" w:sz="4" w:space="0" w:color="0079EF"/>
+              <w:bottom w:val="single" w:sz="4" w:space="0" w:color="0079EF"/>
+              <w:right w:val="single" w:sz="4" w:space="0" w:color="0079EF"/>
+            </w:tcBorders>
+          </w:tcPr>
+          <w:p>
+            <w:pPr>
+              <w:pStyle w:val="BodyText"/>
+              <w:cnfStyle w:val="000000000000" w:firstRow="0" w:lastRow="0" w:firstColumn="0" w:lastColumn="0" w:oddVBand="0" w:evenVBand="0" w:oddHBand="0" w:evenHBand="0" w:firstRowFirstColumn="0" w:firstRowLastColumn="0" w:lastRowFirstColumn="0" w:lastRowLastColumn="0"/>
+              <w:rPr>
+                <w:rFonts w:ascii="Arial" w:hAnsi="Arial" w:cs="Arial"/>
+                <w:szCs w:val="16"/>
+              </w:rPr>
+            </w:pPr>
+            <w:r>
+              <w:rPr>
+                <w:rFonts w:ascii="Arial" w:hAnsi="Arial" w:cs="Arial"/>
+                <w:szCs w:val="16"/>
+              </w:rPr>
+              <w:t>Fatal Signal Type</w:t>
+            </w:r>
+            <w:r>
+              <w:rPr>
+                <w:rFonts w:ascii="Arial" w:hAnsi="Arial" w:cs="Arial"/>
+                <w:szCs w:val="16"/>
+              </w:rPr>
+              <w:t xml:space="preserve"> (Fault, Trap, etc.) </w:t>
+            </w:r>
+          </w:p>
+        </w:tc>
+      </w:tr>
+      <w:tr>
+        <w:trPr>
+          <w:cnfStyle w:val="000000010000" w:firstRow="0" w:lastRow="0" w:firstColumn="0" w:lastColumn="0" w:oddVBand="0" w:evenVBand="0" w:oddHBand="0" w:evenHBand="1" w:firstRowFirstColumn="0" w:firstRowLastColumn="0" w:lastRowFirstColumn="0" w:lastRowLastColumn="0"/>
+        </w:trPr>
+        <w:tc>
+          <w:tcPr>
+            <w:cnfStyle w:val="001000000000" w:firstRow="0" w:lastRow="0" w:firstColumn="1" w:lastColumn="0" w:oddVBand="0" w:evenVBand="0" w:oddHBand="0" w:evenHBand="0" w:firstRowFirstColumn="0" w:firstRowLastColumn="0" w:lastRowFirstColumn="0" w:lastRowLastColumn="0"/>
+            <w:tcW w:w="0" w:type="auto"/>
+            <w:tcBorders>
+              <w:top w:val="single" w:sz="4" w:space="0" w:color="0079EF"/>
+              <w:left w:val="single" w:sz="4" w:space="0" w:color="0079EF"/>
+              <w:bottom w:val="single" w:sz="4" w:space="0" w:color="0079EF"/>
+              <w:right w:val="single" w:sz="4" w:space="0" w:color="0079EF"/>
+            </w:tcBorders>
+          </w:tcPr>
+          <w:p>
+            <w:pPr>
+              <w:pStyle w:val="BodyText"/>
+              <w:rPr>
+                <w:rFonts w:ascii="Arial" w:hAnsi="Arial" w:cs="Arial"/>
+                <w:b w:val="0"/>
+                <w:bCs/>
+                <w:sz w:val="18"/>
+                <w:szCs w:val="18"/>
+              </w:rPr>
+            </w:pPr>
+            <w:proofErr w:type="spellStart"/>
+            <w:r>
+              <w:rPr>
+                <w:rFonts w:ascii="Arial" w:hAnsi="Arial" w:cs="Arial"/>
+                <w:b w:val="0"/>
+                <w:bCs/>
+                <w:sz w:val="18"/>
+                <w:szCs w:val="18"/>
+              </w:rPr>
+              <w:t>PolyverseZerotectStackDump</w:t>
+            </w:r>
+            <w:proofErr w:type="spellEnd"/>
+          </w:p>
+        </w:tc>
+        <w:tc>
+          <w:tcPr>
+            <w:tcW w:w="4028" w:type="dxa"/>
+            <w:tcBorders>
+              <w:top w:val="single" w:sz="4" w:space="0" w:color="0079EF"/>
+              <w:left w:val="single" w:sz="4" w:space="0" w:color="0079EF"/>
+              <w:bottom w:val="single" w:sz="4" w:space="0" w:color="0079EF"/>
+              <w:right w:val="single" w:sz="4" w:space="0" w:color="0079EF"/>
+            </w:tcBorders>
+          </w:tcPr>
+          <w:p>
+            <w:pPr>
+              <w:pStyle w:val="BodyText"/>
+              <w:cnfStyle w:val="000000010000" w:firstRow="0" w:lastRow="0" w:firstColumn="0" w:lastColumn="0" w:oddVBand="0" w:evenVBand="0" w:oddHBand="0" w:evenHBand="1" w:firstRowFirstColumn="0" w:firstRowLastColumn="0" w:lastRowFirstColumn="0" w:lastRowLastColumn="0"/>
+              <w:rPr>
+                <w:rFonts w:ascii="Arial" w:hAnsi="Arial" w:cs="Arial"/>
+                <w:szCs w:val="16"/>
+              </w:rPr>
+            </w:pPr>
+            <w:r>
+              <w:rPr>
+                <w:rFonts w:ascii="Arial" w:hAnsi="Arial" w:cs="Arial"/>
+                <w:szCs w:val="16"/>
+              </w:rPr>
+              <w:t>The set of register values and any other arbitrary key-value pairs dumped by the kernel on a fatal signal</w:t>
+            </w:r>
+          </w:p>
+        </w:tc>
+      </w:tr>
+      <w:tr>
+        <w:tc>
+          <w:tcPr>
+            <w:cnfStyle w:val="001000000000" w:firstRow="0" w:lastRow="0" w:firstColumn="1" w:lastColumn="0" w:oddVBand="0" w:evenVBand="0" w:oddHBand="0" w:evenHBand="0" w:firstRowFirstColumn="0" w:firstRowLastColumn="0" w:lastRowFirstColumn="0" w:lastRowLastColumn="0"/>
+            <w:tcW w:w="0" w:type="auto"/>
+            <w:tcBorders>
+              <w:top w:val="single" w:sz="4" w:space="0" w:color="0079EF"/>
+              <w:left w:val="single" w:sz="4" w:space="0" w:color="0079EF"/>
+              <w:bottom w:val="single" w:sz="4" w:space="0" w:color="0079EF"/>
+              <w:right w:val="single" w:sz="4" w:space="0" w:color="0079EF"/>
+            </w:tcBorders>
+          </w:tcPr>
+          <w:p>
+            <w:pPr>
+              <w:pStyle w:val="BodyText"/>
+              <w:rPr>
+                <w:rFonts w:ascii="Arial" w:hAnsi="Arial" w:cs="Arial"/>
+                <w:b w:val="0"/>
+                <w:bCs/>
+                <w:sz w:val="18"/>
+                <w:szCs w:val="18"/>
+              </w:rPr>
+            </w:pPr>
+            <w:r>
+              <w:rPr>
+                <w:rFonts w:ascii="Arial" w:hAnsi="Arial" w:cs="Arial"/>
+                <w:b w:val="0"/>
+                <w:bCs/>
+                <w:sz w:val="18"/>
+                <w:szCs w:val="18"/>
+              </w:rPr>
+              <w:t>flexString2, flexString2Label=</w:t>
+            </w:r>
+            <w:proofErr w:type="spellStart"/>
+            <w:r>
+              <w:rPr>
+                <w:rFonts w:ascii="Arial" w:hAnsi="Arial" w:cs="Arial"/>
+                <w:b w:val="0"/>
+                <w:bCs/>
+                <w:sz w:val="18"/>
+                <w:szCs w:val="18"/>
+              </w:rPr>
+              <w:t>function_name</w:t>
+            </w:r>
+            <w:proofErr w:type="spellEnd"/>
+          </w:p>
+        </w:tc>
+        <w:tc>
+          <w:tcPr>
+            <w:tcW w:w="4028" w:type="dxa"/>
+            <w:tcBorders>
+              <w:top w:val="single" w:sz="4" w:space="0" w:color="0079EF"/>
+              <w:left w:val="single" w:sz="4" w:space="0" w:color="0079EF"/>
+              <w:bottom w:val="single" w:sz="4" w:space="0" w:color="0079EF"/>
+              <w:right w:val="single" w:sz="4" w:space="0" w:color="0079EF"/>
+            </w:tcBorders>
+          </w:tcPr>
+          <w:p>
+            <w:pPr>
+              <w:pStyle w:val="BodyText"/>
+              <w:cnfStyle w:val="000000000000" w:firstRow="0" w:lastRow="0" w:firstColumn="0" w:lastColumn="0" w:oddVBand="0" w:evenVBand="0" w:oddHBand="0" w:evenHBand="0" w:firstRowFirstColumn="0" w:firstRowLastColumn="0" w:lastRowFirstColumn="0" w:lastRowLastColumn="0"/>
+              <w:rPr>
+                <w:rFonts w:ascii="Arial" w:hAnsi="Arial" w:cs="Arial"/>
+                <w:szCs w:val="16"/>
+              </w:rPr>
+            </w:pPr>
+            <w:r>
+              <w:rPr>
+                <w:rFonts w:ascii="Arial" w:hAnsi="Arial" w:cs="Arial"/>
+                <w:szCs w:val="16"/>
+              </w:rPr>
+              <w:t xml:space="preserve">For a </w:t>
+            </w:r>
+            <w:proofErr w:type="spellStart"/>
+            <w:r>
+              <w:rPr>
+                <w:rFonts w:ascii="Arial" w:hAnsi="Arial" w:cs="Arial"/>
+                <w:szCs w:val="16"/>
+              </w:rPr>
+              <w:t>SuppressedEventCallback</w:t>
+            </w:r>
+            <w:proofErr w:type="spellEnd"/>
+            <w:r>
+              <w:rPr>
+                <w:rFonts w:ascii="Arial" w:hAnsi="Arial" w:cs="Arial"/>
+                <w:szCs w:val="16"/>
+              </w:rPr>
+              <w:t>, the n</w:t>
+            </w:r>
+            <w:r>
+              <w:rPr>
+                <w:rFonts w:ascii="Arial" w:hAnsi="Arial" w:cs="Arial"/>
+                <w:szCs w:val="16"/>
+              </w:rPr>
+              <w:t xml:space="preserve">ame of the function in the kernel, </w:t>
+            </w:r>
+            <w:r>
+              <w:rPr>
+                <w:rFonts w:ascii="Arial" w:hAnsi="Arial" w:cs="Arial"/>
+                <w:szCs w:val="16"/>
+              </w:rPr>
+              <w:lastRenderedPageBreak/>
+              <w:t>whose errors were suppressed/throttled</w:t>
+            </w:r>
+          </w:p>
+        </w:tc>
+      </w:tr>
+      <w:tr>
+        <w:trPr>
+          <w:cnfStyle w:val="000000010000" w:firstRow="0" w:lastRow="0" w:firstColumn="0" w:lastColumn="0" w:oddVBand="0" w:evenVBand="0" w:oddHBand="0" w:evenHBand="1" w:firstRowFirstColumn="0" w:firstRowLastColumn="0" w:lastRowFirstColumn="0" w:lastRowLastColumn="0"/>
+        </w:trPr>
+        <w:tc>
+          <w:tcPr>
+            <w:cnfStyle w:val="001000000000" w:firstRow="0" w:lastRow="0" w:firstColumn="1" w:lastColumn="0" w:oddVBand="0" w:evenVBand="0" w:oddHBand="0" w:evenHBand="0" w:firstRowFirstColumn="0" w:firstRowLastColumn="0" w:lastRowFirstColumn="0" w:lastRowLastColumn="0"/>
+            <w:tcW w:w="0" w:type="auto"/>
+            <w:tcBorders>
+              <w:top w:val="single" w:sz="4" w:space="0" w:color="0079EF"/>
+              <w:left w:val="single" w:sz="4" w:space="0" w:color="0079EF"/>
+              <w:bottom w:val="single" w:sz="4" w:space="0" w:color="0079EF"/>
+              <w:right w:val="single" w:sz="4" w:space="0" w:color="0079EF"/>
+            </w:tcBorders>
+          </w:tcPr>
+          <w:p>
+            <w:pPr>
+              <w:pStyle w:val="BodyText"/>
+              <w:rPr>
+                <w:rFonts w:ascii="Arial" w:hAnsi="Arial" w:cs="Arial"/>
+                <w:b w:val="0"/>
+                <w:bCs/>
+                <w:sz w:val="18"/>
+                <w:szCs w:val="18"/>
+              </w:rPr>
+            </w:pPr>
+            <w:proofErr w:type="spellStart"/>
+            <w:r>
+              <w:rPr>
+                <w:rFonts w:ascii="Arial" w:hAnsi="Arial" w:cs="Arial"/>
+                <w:b w:val="0"/>
+                <w:bCs/>
+                <w:sz w:val="18"/>
+                <w:szCs w:val="18"/>
+              </w:rPr>
+              <w:lastRenderedPageBreak/>
+              <w:t>C</w:t>
+            </w:r>
+            <w:r>
+              <w:rPr>
+                <w:rFonts w:ascii="Arial" w:hAnsi="Arial" w:cs="Arial"/>
+                <w:b w:val="0"/>
+                <w:bCs/>
+                <w:sz w:val="18"/>
+                <w:szCs w:val="18"/>
+              </w:rPr>
+              <w:t>nt</w:t>
+            </w:r>
+            <w:proofErr w:type="spellEnd"/>
+          </w:p>
+        </w:tc>
+        <w:tc>
+          <w:tcPr>
+            <w:tcW w:w="4028" w:type="dxa"/>
+            <w:tcBorders>
+              <w:top w:val="single" w:sz="4" w:space="0" w:color="0079EF"/>
+              <w:left w:val="single" w:sz="4" w:space="0" w:color="0079EF"/>
+              <w:bottom w:val="single" w:sz="4" w:space="0" w:color="0079EF"/>
+              <w:right w:val="single" w:sz="4" w:space="0" w:color="0079EF"/>
+            </w:tcBorders>
+          </w:tcPr>
+          <w:p>
+            <w:pPr>
+              <w:pStyle w:val="BodyText"/>
+              <w:cnfStyle w:val="000000010000" w:firstRow="0" w:lastRow="0" w:firstColumn="0" w:lastColumn="0" w:oddVBand="0" w:evenVBand="0" w:oddHBand="0" w:evenHBand="1" w:firstRowFirstColumn="0" w:firstRowLastColumn="0" w:lastRowFirstColumn="0" w:lastRowLastColumn="0"/>
+              <w:rPr>
+                <w:rFonts w:ascii="Arial" w:hAnsi="Arial" w:cs="Arial"/>
+                <w:szCs w:val="16"/>
+              </w:rPr>
+            </w:pPr>
+            <w:r>
+              <w:rPr>
+                <w:rFonts w:ascii="Arial" w:hAnsi="Arial" w:cs="Arial"/>
+                <w:szCs w:val="16"/>
+              </w:rPr>
+              <w:t xml:space="preserve">For a </w:t>
+            </w:r>
+            <w:proofErr w:type="spellStart"/>
+            <w:r>
+              <w:rPr>
+                <w:rFonts w:ascii="Arial" w:hAnsi="Arial" w:cs="Arial"/>
+                <w:szCs w:val="16"/>
+              </w:rPr>
+              <w:t>SuppressedEventCallback</w:t>
+            </w:r>
+            <w:proofErr w:type="spellEnd"/>
+            <w:r>
+              <w:rPr>
+                <w:rFonts w:ascii="Arial" w:hAnsi="Arial" w:cs="Arial"/>
+                <w:szCs w:val="16"/>
+              </w:rPr>
+              <w:t>, t</w:t>
+            </w:r>
+            <w:r>
+              <w:rPr>
+                <w:rFonts w:ascii="Arial" w:hAnsi="Arial" w:cs="Arial"/>
+                <w:szCs w:val="16"/>
+              </w:rPr>
+              <w:t xml:space="preserve">he number of </w:t>
+            </w:r>
+            <w:r>
+              <w:rPr>
+                <w:rFonts w:ascii="Arial" w:hAnsi="Arial" w:cs="Arial"/>
+                <w:szCs w:val="16"/>
+              </w:rPr>
+              <w:t xml:space="preserve">times the function error was </w:t>
+            </w:r>
+            <w:r>
+              <w:rPr>
+                <w:rFonts w:ascii="Arial" w:hAnsi="Arial" w:cs="Arial"/>
+                <w:szCs w:val="16"/>
+              </w:rPr>
+              <w:t>suppressed</w:t>
+            </w:r>
+            <w:r>
+              <w:rPr>
+                <w:rFonts w:ascii="Arial" w:hAnsi="Arial" w:cs="Arial"/>
+                <w:szCs w:val="16"/>
+              </w:rPr>
+              <w:t>.</w:t>
+            </w:r>
+          </w:p>
+        </w:tc>
+      </w:tr>
+      <w:tr>
+        <w:tc>
+          <w:tcPr>
+            <w:cnfStyle w:val="001000000000" w:firstRow="0" w:lastRow="0" w:firstColumn="1" w:lastColumn="0" w:oddVBand="0" w:evenVBand="0" w:oddHBand="0" w:evenHBand="0" w:firstRowFirstColumn="0" w:firstRowLastColumn="0" w:lastRowFirstColumn="0" w:lastRowLastColumn="0"/>
+            <w:tcW w:w="0" w:type="auto"/>
+            <w:tcBorders>
+              <w:top w:val="single" w:sz="4" w:space="0" w:color="0079EF"/>
+              <w:left w:val="single" w:sz="4" w:space="0" w:color="0079EF"/>
+              <w:bottom w:val="single" w:sz="4" w:space="0" w:color="0079EF"/>
+              <w:right w:val="single" w:sz="4" w:space="0" w:color="0079EF"/>
+            </w:tcBorders>
+          </w:tcPr>
+          <w:p>
+            <w:pPr>
+              <w:pStyle w:val="BodyText"/>
+              <w:rPr>
+                <w:rFonts w:ascii="Arial" w:hAnsi="Arial" w:cs="Arial"/>
+                <w:b w:val="0"/>
+                <w:bCs/>
+                <w:sz w:val="18"/>
+                <w:szCs w:val="18"/>
+              </w:rPr>
+            </w:pPr>
+            <w:proofErr w:type="spellStart"/>
+            <w:r>
+              <w:rPr>
+                <w:rFonts w:ascii="Arial" w:hAnsi="Arial" w:cs="Arial"/>
+                <w:b w:val="0"/>
+                <w:bCs/>
+                <w:sz w:val="18"/>
+                <w:szCs w:val="18"/>
+              </w:rPr>
+              <w:t>PolyverseZerotectKey</w:t>
+            </w:r>
+            <w:proofErr w:type="spellEnd"/>
+          </w:p>
+        </w:tc>
+        <w:tc>
+          <w:tcPr>
+            <w:tcW w:w="4028" w:type="dxa"/>
+            <w:tcBorders>
+              <w:top w:val="single" w:sz="4" w:space="0" w:color="0079EF"/>
+              <w:left w:val="single" w:sz="4" w:space="0" w:color="0079EF"/>
+              <w:bottom w:val="single" w:sz="4" w:space="0" w:color="0079EF"/>
+              <w:right w:val="single" w:sz="4" w:space="0" w:color="0079EF"/>
+            </w:tcBorders>
+          </w:tcPr>
+          <w:p>
+            <w:pPr>
+              <w:pStyle w:val="BodyText"/>
+              <w:cnfStyle w:val="000000000000" w:firstRow="0" w:lastRow="0" w:firstColumn="0" w:lastColumn="0" w:oddVBand="0" w:evenVBand="0" w:oddHBand="0" w:evenHBand="0" w:firstRowFirstColumn="0" w:firstRowLastColumn="0" w:lastRowFirstColumn="0" w:lastRowLastColumn="0"/>
+              <w:rPr>
+                <w:rFonts w:ascii="Arial" w:hAnsi="Arial" w:cs="Arial"/>
+                <w:szCs w:val="16"/>
+              </w:rPr>
+            </w:pPr>
+            <w:proofErr w:type="spellStart"/>
+            <w:r>
+              <w:rPr>
+                <w:rFonts w:ascii="Arial" w:hAnsi="Arial" w:cs="Arial"/>
+                <w:szCs w:val="16"/>
+              </w:rPr>
+              <w:t>Zerotect</w:t>
+            </w:r>
+            <w:proofErr w:type="spellEnd"/>
+            <w:r>
+              <w:rPr>
+                <w:rFonts w:ascii="Arial" w:hAnsi="Arial" w:cs="Arial"/>
+                <w:szCs w:val="16"/>
+              </w:rPr>
+              <w:t xml:space="preserve"> can be configured to set and ensure system configurations are a certain value (such as logging of fatal signals, or exception traces.) </w:t>
+            </w:r>
+          </w:p>
+          <w:p>
+            <w:pPr>
+              <w:pStyle w:val="BodyText"/>
+              <w:cnfStyle w:val="000000000000" w:firstRow="0" w:lastRow="0" w:firstColumn="0" w:lastColumn="0" w:oddVBand="0" w:evenVBand="0" w:oddHBand="0" w:evenHBand="0" w:firstRowFirstColumn="0" w:firstRowLastColumn="0" w:lastRowFirstColumn="0" w:lastRowLastColumn="0"/>
+              <w:rPr>
+                <w:rFonts w:ascii="Arial" w:hAnsi="Arial" w:cs="Arial"/>
+                <w:szCs w:val="16"/>
+              </w:rPr>
+            </w:pPr>
+          </w:p>
+          <w:p>
+            <w:pPr>
+              <w:pStyle w:val="BodyText"/>
+              <w:cnfStyle w:val="000000000000" w:firstRow="0" w:lastRow="0" w:firstColumn="0" w:lastColumn="0" w:oddVBand="0" w:evenVBand="0" w:oddHBand="0" w:evenHBand="0" w:firstRowFirstColumn="0" w:firstRowLastColumn="0" w:lastRowFirstColumn="0" w:lastRowLastColumn="0"/>
+              <w:rPr>
+                <w:rFonts w:ascii="Arial" w:hAnsi="Arial" w:cs="Arial"/>
+                <w:szCs w:val="16"/>
+              </w:rPr>
+            </w:pPr>
+            <w:r>
+              <w:rPr>
+                <w:rFonts w:ascii="Arial" w:hAnsi="Arial" w:cs="Arial"/>
+                <w:szCs w:val="16"/>
+              </w:rPr>
+              <w:t xml:space="preserve">Sometimes after </w:t>
+            </w:r>
+            <w:proofErr w:type="spellStart"/>
+            <w:r>
+              <w:rPr>
+                <w:rFonts w:ascii="Arial" w:hAnsi="Arial" w:cs="Arial"/>
+                <w:szCs w:val="16"/>
+              </w:rPr>
+              <w:t>Zerotect</w:t>
+            </w:r>
+            <w:proofErr w:type="spellEnd"/>
+            <w:r>
+              <w:rPr>
+                <w:rFonts w:ascii="Arial" w:hAnsi="Arial" w:cs="Arial"/>
+                <w:szCs w:val="16"/>
+              </w:rPr>
+              <w:t xml:space="preserve"> has set these to the desired values, </w:t>
+            </w:r>
+            <w:proofErr w:type="gramStart"/>
+            <w:r>
+              <w:rPr>
+                <w:rFonts w:ascii="Arial" w:hAnsi="Arial" w:cs="Arial"/>
+                <w:szCs w:val="16"/>
+              </w:rPr>
+              <w:t>the</w:t>
+            </w:r>
+            <w:proofErr w:type="gramEnd"/>
+            <w:r>
+              <w:rPr>
+                <w:rFonts w:ascii="Arial" w:hAnsi="Arial" w:cs="Arial"/>
+                <w:szCs w:val="16"/>
+              </w:rPr>
+              <w:t xml:space="preserve"> may be changed and mismatch. </w:t>
+            </w:r>
+            <w:r>
+              <w:rPr>
+                <w:rFonts w:ascii="Arial" w:hAnsi="Arial" w:cs="Arial"/>
+                <w:szCs w:val="16"/>
+              </w:rPr>
+              <w:t>When configuration mismatches</w:t>
+            </w:r>
+            <w:r>
+              <w:rPr>
+                <w:rFonts w:ascii="Arial" w:hAnsi="Arial" w:cs="Arial"/>
+                <w:szCs w:val="16"/>
+              </w:rPr>
+              <w:t xml:space="preserve"> occur</w:t>
+            </w:r>
+            <w:r>
+              <w:rPr>
+                <w:rFonts w:ascii="Arial" w:hAnsi="Arial" w:cs="Arial"/>
+                <w:szCs w:val="16"/>
+              </w:rPr>
+              <w:t xml:space="preserve">, </w:t>
+            </w:r>
+            <w:r>
+              <w:rPr>
+                <w:rFonts w:ascii="Arial" w:hAnsi="Arial" w:cs="Arial"/>
+                <w:szCs w:val="16"/>
+              </w:rPr>
+              <w:t xml:space="preserve">this is the </w:t>
+            </w:r>
+            <w:r>
+              <w:rPr>
+                <w:rFonts w:ascii="Arial" w:hAnsi="Arial" w:cs="Arial"/>
+                <w:szCs w:val="16"/>
+              </w:rPr>
+              <w:t>config key which was found to be mismatching</w:t>
+            </w:r>
+          </w:p>
+        </w:tc>
+      </w:tr>
+      <w:tr>
+        <w:trPr>
+          <w:cnfStyle w:val="000000010000" w:firstRow="0" w:lastRow="0" w:firstColumn="0" w:lastColumn="0" w:oddVBand="0" w:evenVBand="0" w:oddHBand="0" w:evenHBand="1" w:firstRowFirstColumn="0" w:firstRowLastColumn="0" w:lastRowFirstColumn="0" w:lastRowLastColumn="0"/>
+        </w:trPr>
+        <w:tc>
+          <w:tcPr>
+            <w:cnfStyle w:val="001000000000" w:firstRow="0" w:lastRow="0" w:firstColumn="1" w:lastColumn="0" w:oddVBand="0" w:evenVBand="0" w:oddHBand="0" w:evenHBand="0" w:firstRowFirstColumn="0" w:firstRowLastColumn="0" w:lastRowFirstColumn="0" w:lastRowLastColumn="0"/>
+            <w:tcW w:w="0" w:type="auto"/>
+            <w:tcBorders>
+              <w:top w:val="single" w:sz="4" w:space="0" w:color="0079EF"/>
+              <w:left w:val="single" w:sz="4" w:space="0" w:color="0079EF"/>
+              <w:bottom w:val="single" w:sz="4" w:space="0" w:color="0079EF"/>
+              <w:right w:val="single" w:sz="4" w:space="0" w:color="0079EF"/>
+            </w:tcBorders>
+          </w:tcPr>
+          <w:p>
+            <w:pPr>
+              <w:pStyle w:val="BodyText"/>
+              <w:rPr>
+                <w:rFonts w:ascii="Arial" w:hAnsi="Arial" w:cs="Arial"/>
+                <w:b w:val="0"/>
+                <w:bCs/>
+                <w:sz w:val="18"/>
+                <w:szCs w:val="18"/>
+              </w:rPr>
+            </w:pPr>
+            <w:proofErr w:type="spellStart"/>
+            <w:r>
+              <w:rPr>
+                <w:rFonts w:ascii="Arial" w:hAnsi="Arial" w:cs="Arial"/>
+                <w:b w:val="0"/>
+                <w:bCs/>
+                <w:sz w:val="18"/>
+                <w:szCs w:val="18"/>
+              </w:rPr>
+              <w:t>PolyverseZerotectExpectedValue</w:t>
+            </w:r>
+            <w:proofErr w:type="spellEnd"/>
+          </w:p>
+        </w:tc>
+        <w:tc>
+          <w:tcPr>
+            <w:tcW w:w="4028" w:type="dxa"/>
+            <w:tcBorders>
+              <w:top w:val="single" w:sz="4" w:space="0" w:color="0079EF"/>
+              <w:left w:val="single" w:sz="4" w:space="0" w:color="0079EF"/>
+              <w:bottom w:val="single" w:sz="4" w:space="0" w:color="0079EF"/>
+              <w:right w:val="single" w:sz="4" w:space="0" w:color="0079EF"/>
+            </w:tcBorders>
+          </w:tcPr>
+          <w:p>
+            <w:pPr>
+              <w:pStyle w:val="BodyText"/>
+              <w:cnfStyle w:val="000000010000" w:firstRow="0" w:lastRow="0" w:firstColumn="0" w:lastColumn="0" w:oddVBand="0" w:evenVBand="0" w:oddHBand="0" w:evenHBand="1" w:firstRowFirstColumn="0" w:firstRowLastColumn="0" w:lastRowFirstColumn="0" w:lastRowLastColumn="0"/>
+              <w:rPr>
+                <w:rFonts w:ascii="Arial" w:hAnsi="Arial" w:cs="Arial"/>
+                <w:szCs w:val="16"/>
+              </w:rPr>
+            </w:pPr>
+            <w:r>
+              <w:rPr>
+                <w:rFonts w:ascii="Arial" w:hAnsi="Arial" w:cs="Arial"/>
+                <w:szCs w:val="16"/>
+              </w:rPr>
+              <w:t xml:space="preserve">The value that was expected </w:t>
+            </w:r>
+            <w:r>
+              <w:rPr>
+                <w:rFonts w:ascii="Arial" w:hAnsi="Arial" w:cs="Arial"/>
+                <w:szCs w:val="16"/>
+              </w:rPr>
+              <w:t xml:space="preserve">in </w:t>
+            </w:r>
+            <w:r>
+              <w:rPr>
+                <w:rFonts w:ascii="Arial" w:hAnsi="Arial" w:cs="Arial"/>
+                <w:szCs w:val="16"/>
+              </w:rPr>
+              <w:t>the mismatching key</w:t>
+            </w:r>
+          </w:p>
+        </w:tc>
+      </w:tr>
+      <w:tr>
+        <w:tc>
+          <w:tcPr>
+            <w:cnfStyle w:val="001000000000" w:firstRow="0" w:lastRow="0" w:firstColumn="1" w:lastColumn="0" w:oddVBand="0" w:evenVBand="0" w:oddHBand="0" w:evenHBand="0" w:firstRowFirstColumn="0" w:firstRowLastColumn="0" w:lastRowFirstColumn="0" w:lastRowLastColumn="0"/>
+            <w:tcW w:w="0" w:type="auto"/>
+            <w:tcBorders>
+              <w:top w:val="single" w:sz="4" w:space="0" w:color="0079EF"/>
+              <w:left w:val="single" w:sz="4" w:space="0" w:color="0079EF"/>
+              <w:bottom w:val="single" w:sz="4" w:space="0" w:color="0079EF"/>
+              <w:right w:val="single" w:sz="4" w:space="0" w:color="0079EF"/>
+            </w:tcBorders>
+          </w:tcPr>
+          <w:p>
+            <w:pPr>
+              <w:pStyle w:val="BodyText"/>
+              <w:rPr>
+                <w:rFonts w:ascii="Arial" w:hAnsi="Arial" w:cs="Arial"/>
+                <w:b w:val="0"/>
+                <w:bCs/>
+                <w:sz w:val="18"/>
+                <w:szCs w:val="18"/>
+              </w:rPr>
+            </w:pPr>
+            <w:proofErr w:type="spellStart"/>
+            <w:r>
+              <w:rPr>
+                <w:rFonts w:ascii="Arial" w:hAnsi="Arial" w:cs="Arial"/>
+                <w:b w:val="0"/>
+                <w:bCs/>
+                <w:sz w:val="18"/>
+                <w:szCs w:val="18"/>
+              </w:rPr>
+              <w:t>PolyverseZerotectObservedValue</w:t>
+            </w:r>
+            <w:proofErr w:type="spellEnd"/>
+          </w:p>
+        </w:tc>
+        <w:tc>
+          <w:tcPr>
+            <w:tcW w:w="4028" w:type="dxa"/>
+            <w:tcBorders>
+              <w:top w:val="single" w:sz="4" w:space="0" w:color="0079EF"/>
+              <w:left w:val="single" w:sz="4" w:space="0" w:color="0079EF"/>
+              <w:bottom w:val="single" w:sz="4" w:space="0" w:color="0079EF"/>
+              <w:right w:val="single" w:sz="4" w:space="0" w:color="0079EF"/>
+            </w:tcBorders>
+          </w:tcPr>
+          <w:p>
+            <w:pPr>
+              <w:pStyle w:val="BodyText"/>
+              <w:cnfStyle w:val="000000000000" w:firstRow="0" w:lastRow="0" w:firstColumn="0" w:lastColumn="0" w:oddVBand="0" w:evenVBand="0" w:oddHBand="0" w:evenHBand="0" w:firstRowFirstColumn="0" w:firstRowLastColumn="0" w:lastRowFirstColumn="0" w:lastRowLastColumn="0"/>
+              <w:rPr>
+                <w:rFonts w:ascii="Arial" w:hAnsi="Arial" w:cs="Arial"/>
+                <w:szCs w:val="16"/>
+              </w:rPr>
+            </w:pPr>
+            <w:r>
+              <w:rPr>
+                <w:rFonts w:ascii="Arial" w:hAnsi="Arial" w:cs="Arial"/>
+                <w:szCs w:val="16"/>
+              </w:rPr>
+              <w:t>The value that was observed for the mismatching key</w:t>
+            </w:r>
+          </w:p>
+        </w:tc>
+      </w:tr>
+      <w:tr>
+        <w:trPr>
+          <w:cnfStyle w:val="000000010000" w:firstRow="0" w:lastRow="0" w:firstColumn="0" w:lastColumn="0" w:oddVBand="0" w:evenVBand="0" w:oddHBand="0" w:evenHBand="1" w:firstRowFirstColumn="0" w:firstRowLastColumn="0" w:lastRowFirstColumn="0" w:lastRowLastColumn="0"/>
+        </w:trPr>
+        <w:tc>
+          <w:tcPr>
+            <w:cnfStyle w:val="001000000000" w:firstRow="0" w:lastRow="0" w:firstColumn="1" w:lastColumn="0" w:oddVBand="0" w:evenVBand="0" w:oddHBand="0" w:evenHBand="0" w:firstRowFirstColumn="0" w:firstRowLastColumn="0" w:lastRowFirstColumn="0" w:lastRowLastColumn="0"/>
+            <w:tcW w:w="0" w:type="auto"/>
+            <w:tcBorders>
+              <w:top w:val="single" w:sz="4" w:space="0" w:color="0079EF"/>
+              <w:left w:val="single" w:sz="4" w:space="0" w:color="0079EF"/>
+              <w:bottom w:val="single" w:sz="4" w:space="0" w:color="0079EF"/>
+              <w:right w:val="single" w:sz="4" w:space="0" w:color="0079EF"/>
+            </w:tcBorders>
+          </w:tcPr>
+          <w:p>
+            <w:pPr>
+              <w:pStyle w:val="BodyText"/>
+              <w:rPr>
+                <w:rFonts w:ascii="Arial" w:hAnsi="Arial" w:cs="Arial"/>
+                <w:b w:val="0"/>
+                <w:bCs/>
+                <w:sz w:val="18"/>
+                <w:szCs w:val="18"/>
+              </w:rPr>
+            </w:pPr>
+            <w:proofErr w:type="spellStart"/>
+            <w:r>
+              <w:rPr>
+                <w:rFonts w:ascii="Arial" w:hAnsi="Arial" w:cs="Arial"/>
+                <w:b w:val="0"/>
+                <w:bCs/>
+                <w:sz w:val="18"/>
+                <w:szCs w:val="18"/>
+              </w:rPr>
+              <w:t>dhost</w:t>
+            </w:r>
+            <w:proofErr w:type="spellEnd"/>
+          </w:p>
+        </w:tc>
+        <w:tc>
+          <w:tcPr>
+            <w:tcW w:w="4028" w:type="dxa"/>
+            <w:tcBorders>
+              <w:top w:val="single" w:sz="4" w:space="0" w:color="0079EF"/>
+              <w:left w:val="single" w:sz="4" w:space="0" w:color="0079EF"/>
+              <w:bottom w:val="single" w:sz="4" w:space="0" w:color="0079EF"/>
+              <w:right w:val="single" w:sz="4" w:space="0" w:color="0079EF"/>
+            </w:tcBorders>
+          </w:tcPr>
+          <w:p>
+            <w:pPr>
+              <w:pStyle w:val="BodyText"/>
+              <w:cnfStyle w:val="000000010000" w:firstRow="0" w:lastRow="0" w:firstColumn="0" w:lastColumn="0" w:oddVBand="0" w:evenVBand="0" w:oddHBand="0" w:evenHBand="1" w:firstRowFirstColumn="0" w:firstRowLastColumn="0" w:lastRowFirstColumn="0" w:lastRowLastColumn="0"/>
+              <w:rPr>
+                <w:rFonts w:ascii="Arial" w:hAnsi="Arial" w:cs="Arial"/>
+                <w:szCs w:val="16"/>
+              </w:rPr>
+            </w:pPr>
+            <w:r>
+              <w:rPr>
+                <w:rFonts w:ascii="Arial" w:hAnsi="Arial" w:cs="Arial"/>
+                <w:szCs w:val="16"/>
+              </w:rPr>
+              <w:t xml:space="preserve">The hostname from where the events </w:t>
+            </w:r>
+            <w:proofErr w:type="gramStart"/>
+            <w:r>
+              <w:rPr>
+                <w:rFonts w:ascii="Arial" w:hAnsi="Arial" w:cs="Arial"/>
+                <w:szCs w:val="16"/>
+              </w:rPr>
+              <w:t>are</w:t>
+            </w:r>
+            <w:proofErr w:type="gramEnd"/>
+            <w:r>
+              <w:rPr>
+                <w:rFonts w:ascii="Arial" w:hAnsi="Arial" w:cs="Arial"/>
+                <w:szCs w:val="16"/>
+              </w:rPr>
+              <w:t xml:space="preserve"> generated</w:t>
+            </w:r>
+            <w:r>
+              <w:rPr>
+                <w:rFonts w:ascii="Arial" w:hAnsi="Arial" w:cs="Arial"/>
+                <w:szCs w:val="16"/>
+              </w:rPr>
+              <w:t>. Applies to all event types.</w:t>
+            </w:r>
           </w:p>
         </w:tc>
       </w:tr>
@@ -6794,7 +8429,7 @@
         </w:rPr>
         <w:t xml:space="preserve"> </w:t>
       </w:r>
-      <w:hyperlink r:id="rId24" w:history="1">
+      <w:hyperlink r:id="rId25" w:history="1">
         <w:r>
           <w:rPr>
             <w:rStyle w:val="Hyperlink"/>
@@ -6838,6 +8473,7 @@
           <w:b/>
           <w:szCs w:val="22"/>
         </w:rPr>
+        <w:lastRenderedPageBreak/>
         <w:t xml:space="preserve">Instructions – </w:t>
       </w:r>
       <w:r>
@@ -6892,7 +8528,7 @@
         </w:rPr>
         <w:t xml:space="preserve">we recommend emailing </w:t>
       </w:r>
-      <w:hyperlink r:id="rId25" w:history="1">
+      <w:hyperlink r:id="rId26" w:history="1">
         <w:r>
           <w:rPr>
             <w:rStyle w:val="Hyperlink"/>
@@ -6986,7 +8622,7 @@
           <w:sz w:val="22"/>
         </w:rPr>
       </w:pPr>
-      <w:hyperlink r:id="rId26" w:history="1">
+      <w:hyperlink r:id="rId27" w:history="1">
         <w:r>
           <w:rPr>
             <w:rStyle w:val="Hyperlink"/>
@@ -7028,7 +8664,7 @@
           <w:lang w:eastAsia="x-none"/>
         </w:rPr>
       </w:pPr>
-      <w:hyperlink r:id="rId27" w:history="1">
+      <w:hyperlink r:id="rId28" w:history="1">
         <w:r>
           <w:rPr>
             <w:rStyle w:val="Hyperlink"/>
@@ -10466,6 +12102,21 @@
 </file>
 
 <file path=customXml/item1.xml><?xml version="1.0" encoding="utf-8"?>
+<p:properties xmlns:p="http://schemas.microsoft.com/office/2006/metadata/properties" xmlns:xsi="http://www.w3.org/2001/XMLSchema-instance" xmlns:pc="http://schemas.microsoft.com/office/infopath/2007/PartnerControls">
+  <documentManagement/>
+</p:properties>
+</file>
+
+<file path=customXml/item2.xml><?xml version="1.0" encoding="utf-8"?>
+<?mso-contentType ?>
+<FormTemplates xmlns="http://schemas.microsoft.com/sharepoint/v3/contenttype/forms">
+  <Display>DocumentLibraryForm</Display>
+  <Edit>DocumentLibraryForm</Edit>
+  <New>DocumentLibraryForm</New>
+</FormTemplates>
+</file>
+
+<file path=customXml/item3.xml><?xml version="1.0" encoding="utf-8"?>
 <ct:contentTypeSchema xmlns:ct="http://schemas.microsoft.com/office/2006/metadata/contentType" xmlns:ma="http://schemas.microsoft.com/office/2006/metadata/properties/metaAttributes" ct:_="" ma:_="" ma:contentTypeName="Document" ma:contentTypeID="0x010100123A1E8C41812F4EBABB05EF4802C50C" ma:contentTypeVersion="13" ma:contentTypeDescription="Create a new document." ma:contentTypeScope="" ma:versionID="bf790842ae330464a3eb79cf82e46387">
   <xsd:schema xmlns:xsd="http://www.w3.org/2001/XMLSchema" xmlns:xs="http://www.w3.org/2001/XMLSchema" xmlns:p="http://schemas.microsoft.com/office/2006/metadata/properties" xmlns:ns3="6a7f3d76-9021-4cd2-88e1-8dd6286085fd" xmlns:ns4="ece69309-b74b-4aca-be26-fbec419ff2a8" targetNamespace="http://schemas.microsoft.com/office/2006/metadata/properties" ma:root="true" ma:fieldsID="fa19dad167c66cb710338e8ee6d61f85" ns3:_="" ns4:_="">
     <xsd:import namespace="6a7f3d76-9021-4cd2-88e1-8dd6286085fd"/>
@@ -10688,26 +12339,28 @@
 </ct:contentTypeSchema>
 </file>
 
-<file path=customXml/item2.xml><?xml version="1.0" encoding="utf-8"?>
-<?mso-contentType ?>
-<FormTemplates xmlns="http://schemas.microsoft.com/sharepoint/v3/contenttype/forms">
-  <Display>DocumentLibraryForm</Display>
-  <Edit>DocumentLibraryForm</Edit>
-  <New>DocumentLibraryForm</New>
-</FormTemplates>
-</file>
-
-<file path=customXml/item3.xml><?xml version="1.0" encoding="utf-8"?>
-<p:properties xmlns:p="http://schemas.microsoft.com/office/2006/metadata/properties" xmlns:xsi="http://www.w3.org/2001/XMLSchema-instance" xmlns:pc="http://schemas.microsoft.com/office/infopath/2007/PartnerControls">
-  <documentManagement/>
-</p:properties>
-</file>
-
 <file path=customXml/item4.xml><?xml version="1.0" encoding="utf-8"?>
 <b:Sources xmlns:b="http://schemas.openxmlformats.org/officeDocument/2006/bibliography" xmlns="http://schemas.openxmlformats.org/officeDocument/2006/bibliography" SelectedStyle="\APA.XSL" StyleName="APA"/>
 </file>
 
 <file path=customXml/itemProps1.xml><?xml version="1.0" encoding="utf-8"?>
+<ds:datastoreItem xmlns:ds="http://schemas.openxmlformats.org/officeDocument/2006/customXml" ds:itemID="{A0013F06-A1CA-49FD-9DE7-4EEC5AC1D1ED}">
+  <ds:schemaRefs>
+    <ds:schemaRef ds:uri="http://schemas.microsoft.com/office/2006/metadata/properties"/>
+    <ds:schemaRef ds:uri="http://schemas.microsoft.com/office/infopath/2007/PartnerControls"/>
+  </ds:schemaRefs>
+</ds:datastoreItem>
+</file>
+
+<file path=customXml/itemProps2.xml><?xml version="1.0" encoding="utf-8"?>
+<ds:datastoreItem xmlns:ds="http://schemas.openxmlformats.org/officeDocument/2006/customXml" ds:itemID="{084FC3FB-CDFE-4981-8C30-A0EFF20652B6}">
+  <ds:schemaRefs>
+    <ds:schemaRef ds:uri="http://schemas.microsoft.com/sharepoint/v3/contenttype/forms"/>
+  </ds:schemaRefs>
+</ds:datastoreItem>
+</file>
+
+<file path=customXml/itemProps3.xml><?xml version="1.0" encoding="utf-8"?>
 <ds:datastoreItem xmlns:ds="http://schemas.openxmlformats.org/officeDocument/2006/customXml" ds:itemID="{1CD3E246-9A40-49FA-B81E-3A048F8FF323}">
   <ds:schemaRefs>
     <ds:schemaRef ds:uri="http://schemas.microsoft.com/office/2006/metadata/contentType"/>
@@ -10726,23 +12379,6 @@
 </ds:datastoreItem>
 </file>
 
-<file path=customXml/itemProps2.xml><?xml version="1.0" encoding="utf-8"?>
-<ds:datastoreItem xmlns:ds="http://schemas.openxmlformats.org/officeDocument/2006/customXml" ds:itemID="{084FC3FB-CDFE-4981-8C30-A0EFF20652B6}">
-  <ds:schemaRefs>
-    <ds:schemaRef ds:uri="http://schemas.microsoft.com/sharepoint/v3/contenttype/forms"/>
-  </ds:schemaRefs>
-</ds:datastoreItem>
-</file>
-
-<file path=customXml/itemProps3.xml><?xml version="1.0" encoding="utf-8"?>
-<ds:datastoreItem xmlns:ds="http://schemas.openxmlformats.org/officeDocument/2006/customXml" ds:itemID="{A0013F06-A1CA-49FD-9DE7-4EEC5AC1D1ED}">
-  <ds:schemaRefs>
-    <ds:schemaRef ds:uri="http://schemas.microsoft.com/office/2006/metadata/properties"/>
-    <ds:schemaRef ds:uri="http://schemas.microsoft.com/office/infopath/2007/PartnerControls"/>
-  </ds:schemaRefs>
-</ds:datastoreItem>
-</file>
-
 <file path=customXml/itemProps4.xml><?xml version="1.0" encoding="utf-8"?>
 <ds:datastoreItem xmlns:ds="http://schemas.openxmlformats.org/officeDocument/2006/customXml" ds:itemID="{3F702163-4757-467C-BB2A-B3A7DB560B08}">
   <ds:schemaRefs>

</xml_diff>